<commit_message>
vault backup: 2024-01-26 17:46:44
</commit_message>
<xml_diff>
--- a/2.Klasse/Netzwerktiger/Aufgaben/connect a wired and wireless lan/Vorlage.docx
+++ b/2.Klasse/Netzwerktiger/Aufgaben/connect a wired and wireless lan/Vorlage.docx
@@ -1608,34 +1608,92 @@
       </w:r>
     </w:p>
     <w:p>
-      <w:pPr>
-        <w:rPr>
-          <w:lang w:val="en-GB"/>
-        </w:rPr>
-      </w:pPr>
-      <w:r>
-        <w:rPr>
-          <w:lang w:val="en-GB"/>
-        </w:rPr>
-        <w:t>Konsolen Kabel zw Router 0 und conf Terminal., Straight Th</w:t>
-      </w:r>
-      <w:r>
-        <w:rPr>
-          <w:lang w:val="en-GB"/>
-        </w:rPr>
-        <w:t>rough zw Router 0 und Clou</w:t>
-      </w:r>
-      <w:r>
-        <w:rPr>
-          <w:lang w:val="en-GB"/>
-        </w:rPr>
+      <w:r>
+        <w:t>Konsolen Kabel zw Router 0 und conf Terminal., Straight Through zw Router 0 und Clou</w:t>
+      </w:r>
+      <w:r>
         <w:t>d</w:t>
       </w:r>
       <w:r>
-        <w:rPr>
-          <w:lang w:val="en-GB"/>
-        </w:rPr>
         <w:t>,</w:t>
+      </w:r>
+      <w:r>
+        <w:t xml:space="preserve"> Coax </w:t>
+      </w:r>
+      <w:r>
+        <w:t>zw</w:t>
+      </w:r>
+      <w:r>
+        <w:t xml:space="preserve"> Cloud </w:t>
+      </w:r>
+      <w:r>
+        <w:t>und</w:t>
+      </w:r>
+      <w:r>
+        <w:t xml:space="preserve"> Kabel Modem, </w:t>
+      </w:r>
+      <w:r>
+        <w:t xml:space="preserve">Straight Through </w:t>
+      </w:r>
+      <w:r>
+        <w:t>zw</w:t>
+      </w:r>
+      <w:r>
+        <w:t xml:space="preserve"> Moden </w:t>
+      </w:r>
+      <w:r>
+        <w:t xml:space="preserve">und </w:t>
+      </w:r>
+      <w:r>
+        <w:t>Wirelessrouter,</w:t>
+      </w:r>
+      <w:r>
+        <w:t xml:space="preserve"> Straight Throug </w:t>
+      </w:r>
+      <w:r>
+        <w:t>zw</w:t>
+      </w:r>
+      <w:r>
+        <w:t xml:space="preserve"> </w:t>
+      </w:r>
+      <w:r>
+        <w:t xml:space="preserve">Wirelessrouter </w:t>
+      </w:r>
+      <w:r>
+        <w:t>und</w:t>
+      </w:r>
+      <w:r>
+        <w:t xml:space="preserve"> Family Pc , </w:t>
+      </w:r>
+      <w:r>
+        <w:t xml:space="preserve"> </w:t>
+      </w:r>
+      <w:r>
+        <w:t xml:space="preserve">Serial Kabel </w:t>
+      </w:r>
+      <w:r>
+        <w:t>zw</w:t>
+      </w:r>
+      <w:r>
+        <w:t xml:space="preserve"> Router 0 </w:t>
+      </w:r>
+      <w:r>
+        <w:t>und</w:t>
+      </w:r>
+      <w:r>
+        <w:t xml:space="preserve"> Router 1, </w:t>
+      </w:r>
+      <w:r>
+        <w:t xml:space="preserve">Fiber </w:t>
+      </w:r>
+      <w:r>
+        <w:t>zw</w:t>
+      </w:r>
+      <w:r>
+        <w:t xml:space="preserve"> Router 1 und Switch,</w:t>
+      </w:r>
+      <w:r>
+        <w:t xml:space="preserve"> Crossover zw netacad.pka und Router 0</w:t>
       </w:r>
     </w:p>
     <w:p>

</xml_diff>

<commit_message>
vault backup: 2024-01-26 17:56:45
</commit_message>
<xml_diff>
--- a/2.Klasse/Netzwerktiger/Aufgaben/connect a wired and wireless lan/Vorlage.docx
+++ b/2.Klasse/Netzwerktiger/Aufgaben/connect a wired and wireless lan/Vorlage.docx
@@ -1609,7 +1609,31 @@
     </w:p>
     <w:p>
       <w:r>
-        <w:t>Konsolen Kabel zw Router 0 und conf Terminal., Straight Through zw Router 0 und Clou</w:t>
+        <w:t xml:space="preserve">Konsolen Kabel </w:t>
+      </w:r>
+      <w:proofErr w:type="spellStart"/>
+      <w:r>
+        <w:t>zw</w:t>
+      </w:r>
+      <w:proofErr w:type="spellEnd"/>
+      <w:r>
+        <w:t xml:space="preserve"> Router 0 und </w:t>
+      </w:r>
+      <w:proofErr w:type="spellStart"/>
+      <w:r>
+        <w:t>conf</w:t>
+      </w:r>
+      <w:proofErr w:type="spellEnd"/>
+      <w:r>
+        <w:t xml:space="preserve"> Terminal., Straight Through </w:t>
+      </w:r>
+      <w:proofErr w:type="spellStart"/>
+      <w:r>
+        <w:t>zw</w:t>
+      </w:r>
+      <w:proofErr w:type="spellEnd"/>
+      <w:r>
+        <w:t xml:space="preserve"> Router 0 und Clou</w:t>
       </w:r>
       <w:r>
         <w:t>d</w:t>
@@ -1618,11 +1642,21 @@
         <w:t>,</w:t>
       </w:r>
       <w:r>
-        <w:t xml:space="preserve"> Coax </w:t>
-      </w:r>
+        <w:t xml:space="preserve"> </w:t>
+      </w:r>
+      <w:proofErr w:type="spellStart"/>
+      <w:r>
+        <w:t>Coax</w:t>
+      </w:r>
+      <w:proofErr w:type="spellEnd"/>
+      <w:r>
+        <w:t xml:space="preserve"> </w:t>
+      </w:r>
+      <w:proofErr w:type="spellStart"/>
       <w:r>
         <w:t>zw</w:t>
       </w:r>
+      <w:proofErr w:type="spellEnd"/>
       <w:r>
         <w:t xml:space="preserve"> Cloud </w:t>
       </w:r>
@@ -1635,67 +1669,137 @@
       <w:r>
         <w:t xml:space="preserve">Straight Through </w:t>
       </w:r>
+      <w:proofErr w:type="spellStart"/>
       <w:r>
         <w:t>zw</w:t>
       </w:r>
+      <w:proofErr w:type="spellEnd"/>
       <w:r>
         <w:t xml:space="preserve"> Moden </w:t>
       </w:r>
       <w:r>
         <w:t xml:space="preserve">und </w:t>
       </w:r>
-      <w:r>
-        <w:t>Wirelessrouter,</w:t>
-      </w:r>
-      <w:r>
-        <w:t xml:space="preserve"> Straight Throug </w:t>
-      </w:r>
+      <w:proofErr w:type="spellStart"/>
+      <w:r>
+        <w:t>Wirelessrouter</w:t>
+      </w:r>
+      <w:proofErr w:type="spellEnd"/>
+      <w:r>
+        <w:t>,</w:t>
+      </w:r>
+      <w:r>
+        <w:t xml:space="preserve"> Straight </w:t>
+      </w:r>
+      <w:proofErr w:type="spellStart"/>
+      <w:r>
+        <w:t>Throug</w:t>
+      </w:r>
+      <w:proofErr w:type="spellEnd"/>
+      <w:r>
+        <w:t xml:space="preserve"> </w:t>
+      </w:r>
+      <w:proofErr w:type="spellStart"/>
       <w:r>
         <w:t>zw</w:t>
       </w:r>
+      <w:proofErr w:type="spellEnd"/>
       <w:r>
         <w:t xml:space="preserve"> </w:t>
       </w:r>
-      <w:r>
-        <w:t xml:space="preserve">Wirelessrouter </w:t>
+      <w:proofErr w:type="spellStart"/>
+      <w:r>
+        <w:t>Wirelessrouter</w:t>
+      </w:r>
+      <w:proofErr w:type="spellEnd"/>
+      <w:r>
+        <w:t xml:space="preserve"> </w:t>
       </w:r>
       <w:r>
         <w:t>und</w:t>
       </w:r>
       <w:r>
-        <w:t xml:space="preserve"> Family Pc , </w:t>
-      </w:r>
+        <w:t xml:space="preserve"> Family </w:t>
+      </w:r>
+      <w:proofErr w:type="spellStart"/>
+      <w:r>
+        <w:t>Pc</w:t>
+      </w:r>
+      <w:proofErr w:type="spellEnd"/>
+      <w:r>
+        <w:t xml:space="preserve">, </w:t>
+      </w:r>
+      <w:r>
+        <w:t>Serial</w:t>
+      </w:r>
+      <w:r>
+        <w:t xml:space="preserve"> Kabel </w:t>
+      </w:r>
+      <w:proofErr w:type="spellStart"/>
+      <w:r>
+        <w:t>zw</w:t>
+      </w:r>
+      <w:proofErr w:type="spellEnd"/>
+      <w:r>
+        <w:t xml:space="preserve"> Router 0 </w:t>
+      </w:r>
+      <w:r>
+        <w:t>und</w:t>
+      </w:r>
+      <w:r>
+        <w:t xml:space="preserve"> Router 1, </w:t>
+      </w:r>
+      <w:r>
+        <w:t xml:space="preserve">Fiber </w:t>
+      </w:r>
+      <w:proofErr w:type="spellStart"/>
+      <w:r>
+        <w:t>zw</w:t>
+      </w:r>
+      <w:proofErr w:type="spellEnd"/>
+      <w:r>
+        <w:t xml:space="preserve"> Router 1 und Switch,</w:t>
+      </w:r>
+      <w:r>
+        <w:t xml:space="preserve"> Crossover </w:t>
+      </w:r>
+      <w:proofErr w:type="spellStart"/>
+      <w:r>
+        <w:t>zw</w:t>
+      </w:r>
+      <w:proofErr w:type="spellEnd"/>
       <w:r>
         <w:t xml:space="preserve"> </w:t>
       </w:r>
-      <w:r>
-        <w:t xml:space="preserve">Serial Kabel </w:t>
-      </w:r>
-      <w:r>
-        <w:t>zw</w:t>
-      </w:r>
-      <w:r>
-        <w:t xml:space="preserve"> Router 0 </w:t>
-      </w:r>
-      <w:r>
-        <w:t>und</w:t>
-      </w:r>
-      <w:r>
-        <w:t xml:space="preserve"> Router 1, </w:t>
-      </w:r>
-      <w:r>
-        <w:t xml:space="preserve">Fiber </w:t>
-      </w:r>
-      <w:r>
-        <w:t>zw</w:t>
-      </w:r>
-      <w:r>
-        <w:t xml:space="preserve"> Router 1 und Switch,</w:t>
-      </w:r>
-      <w:r>
-        <w:t xml:space="preserve"> Crossover zw netacad.pka und Router 0</w:t>
+      <w:proofErr w:type="spellStart"/>
+      <w:r>
+        <w:t>netacad.pka</w:t>
+      </w:r>
+      <w:proofErr w:type="spellEnd"/>
+      <w:r>
+        <w:t xml:space="preserve"> und Router 0</w:t>
       </w:r>
     </w:p>
+    <w:p>
+      <w:pPr>
+        <w:pStyle w:val="berschrift1"/>
+      </w:pPr>
+      <w:r>
+        <w:t xml:space="preserve">Prüfen der </w:t>
+      </w:r>
+      <w:r>
+        <w:t>Physischen</w:t>
+      </w:r>
+      <w:r>
+        <w:t xml:space="preserve"> Verbindung</w:t>
+      </w:r>
+    </w:p>
+    <w:p>
+      <w:pPr>
+        <w:pStyle w:val="berschrift2"/>
+      </w:pPr>
+    </w:p>
+    <w:p/>
     <w:p>
       <w:pPr>
         <w:pStyle w:val="berschrift1"/>
@@ -2263,6 +2367,7 @@
                               <w:szCs w:val="15"/>
                             </w:rPr>
                           </w:pPr>
+                          <w:proofErr w:type="spellStart"/>
                           <w:r>
                             <w:rPr>
                               <w:rFonts w:ascii="Arial" w:hAnsi="Arial"/>
@@ -2271,8 +2376,31 @@
                               <w:sz w:val="15"/>
                               <w:szCs w:val="15"/>
                             </w:rPr>
-                            <w:t>htl donaustadt</w:t>
+                            <w:t>htl</w:t>
                           </w:r>
+                          <w:proofErr w:type="spellEnd"/>
+                          <w:r>
+                            <w:rPr>
+                              <w:rFonts w:ascii="Arial" w:hAnsi="Arial"/>
+                              <w:b/>
+                              <w:bCs/>
+                              <w:sz w:val="15"/>
+                              <w:szCs w:val="15"/>
+                            </w:rPr>
+                            <w:t xml:space="preserve"> </w:t>
+                          </w:r>
+                          <w:proofErr w:type="spellStart"/>
+                          <w:r>
+                            <w:rPr>
+                              <w:rFonts w:ascii="Arial" w:hAnsi="Arial"/>
+                              <w:b/>
+                              <w:bCs/>
+                              <w:sz w:val="15"/>
+                              <w:szCs w:val="15"/>
+                            </w:rPr>
+                            <w:t>donaustadt</w:t>
+                          </w:r>
+                          <w:proofErr w:type="spellEnd"/>
                         </w:p>
                         <w:p>
                           <w:pPr>
@@ -2415,6 +2543,7 @@
                         <w:szCs w:val="15"/>
                       </w:rPr>
                     </w:pPr>
+                    <w:proofErr w:type="spellStart"/>
                     <w:r>
                       <w:rPr>
                         <w:rFonts w:ascii="Arial" w:hAnsi="Arial"/>
@@ -2423,8 +2552,31 @@
                         <w:sz w:val="15"/>
                         <w:szCs w:val="15"/>
                       </w:rPr>
-                      <w:t>htl donaustadt</w:t>
+                      <w:t>htl</w:t>
                     </w:r>
+                    <w:proofErr w:type="spellEnd"/>
+                    <w:r>
+                      <w:rPr>
+                        <w:rFonts w:ascii="Arial" w:hAnsi="Arial"/>
+                        <w:b/>
+                        <w:bCs/>
+                        <w:sz w:val="15"/>
+                        <w:szCs w:val="15"/>
+                      </w:rPr>
+                      <w:t xml:space="preserve"> </w:t>
+                    </w:r>
+                    <w:proofErr w:type="spellStart"/>
+                    <w:r>
+                      <w:rPr>
+                        <w:rFonts w:ascii="Arial" w:hAnsi="Arial"/>
+                        <w:b/>
+                        <w:bCs/>
+                        <w:sz w:val="15"/>
+                        <w:szCs w:val="15"/>
+                      </w:rPr>
+                      <w:t>donaustadt</w:t>
+                    </w:r>
+                    <w:proofErr w:type="spellEnd"/>
                   </w:p>
                   <w:p>
                     <w:pPr>

</xml_diff>

<commit_message>
vault backup: 2024-02-16 14:07:35
</commit_message>
<xml_diff>
--- a/2.Klasse/Netzwerktiger/Aufgaben/connect a wired and wireless lan/Vorlage.docx
+++ b/2.Klasse/Netzwerktiger/Aufgaben/connect a wired and wireless lan/Vorlage.docx
@@ -10,16 +10,24 @@
     <w:p>
       <w:pPr>
         <w:pStyle w:val="Titel"/>
-      </w:pPr>
-      <w:r>
-        <w:t>&lt;</w:t>
-      </w:r>
-      <w:r>
-        <w:t>T</w:t>
-      </w:r>
-      <w:r>
-        <w:t>hema&gt;</w:t>
-      </w:r>
+        <w:rPr>
+          <w:lang w:val="en-GB"/>
+        </w:rPr>
+      </w:pPr>
+      <w:r>
+        <w:rPr>
+          <w:lang w:val="en-GB"/>
+        </w:rPr>
+        <w:t xml:space="preserve">Connect a wired and wireless </w:t>
+      </w:r>
+      <w:proofErr w:type="gramStart"/>
+      <w:r>
+        <w:rPr>
+          <w:lang w:val="en-GB"/>
+        </w:rPr>
+        <w:t>Lan</w:t>
+      </w:r>
+      <w:proofErr w:type="gramEnd"/>
     </w:p>
     <w:p>
       <w:pPr>
@@ -420,6 +428,13 @@
         </w:rPr>
         <w:t>26.01.2024</w:t>
       </w:r>
+      <w:r>
+        <w:rPr>
+          <w:b/>
+          <w:sz w:val="28"/>
+        </w:rPr>
+        <w:t>, 16.02.2024</w:t>
+      </w:r>
     </w:p>
     <w:p>
       <w:pPr>
@@ -2142,7 +2157,7 @@
         <w:sz w:val="18"/>
         <w:szCs w:val="18"/>
       </w:rPr>
-      <w:t>26.01.2024</w:t>
+      <w:t>16.02.2024</w:t>
     </w:r>
     <w:r>
       <w:rPr>

</xml_diff>

<commit_message>
vault backup: 2024-02-16 14:17:35
</commit_message>
<xml_diff>
--- a/2.Klasse/Netzwerktiger/Aufgaben/connect a wired and wireless lan/Vorlage.docx
+++ b/2.Klasse/Netzwerktiger/Aufgaben/connect a wired and wireless lan/Vorlage.docx
@@ -18,16 +18,8 @@
         <w:rPr>
           <w:lang w:val="en-GB"/>
         </w:rPr>
-        <w:t xml:space="preserve">Connect a wired and wireless </w:t>
-      </w:r>
-      <w:proofErr w:type="gramStart"/>
-      <w:r>
-        <w:rPr>
-          <w:lang w:val="en-GB"/>
-        </w:rPr>
-        <w:t>Lan</w:t>
-      </w:r>
-      <w:proofErr w:type="gramEnd"/>
+        <w:t>Connect a wired and wireless Lan</w:t>
+      </w:r>
     </w:p>
     <w:p>
       <w:pPr>
@@ -1624,175 +1616,94 @@
     </w:p>
     <w:p>
       <w:r>
-        <w:t xml:space="preserve">Konsolen Kabel </w:t>
-      </w:r>
-      <w:proofErr w:type="spellStart"/>
+        <w:t>Konsolen Kabel zw Router 0 und conf Terminal., Straight Through zw Router 0 und Clou</w:t>
+      </w:r>
+      <w:r>
+        <w:t>d</w:t>
+      </w:r>
+      <w:r>
+        <w:t>,</w:t>
+      </w:r>
+      <w:r>
+        <w:t xml:space="preserve"> Coax </w:t>
+      </w:r>
       <w:r>
         <w:t>zw</w:t>
       </w:r>
-      <w:proofErr w:type="spellEnd"/>
-      <w:r>
-        <w:t xml:space="preserve"> Router 0 und </w:t>
-      </w:r>
-      <w:proofErr w:type="spellStart"/>
-      <w:r>
-        <w:t>conf</w:t>
-      </w:r>
-      <w:proofErr w:type="spellEnd"/>
-      <w:r>
-        <w:t xml:space="preserve"> Terminal., Straight Through </w:t>
-      </w:r>
-      <w:proofErr w:type="spellStart"/>
+      <w:r>
+        <w:t xml:space="preserve"> Cloud </w:t>
+      </w:r>
+      <w:r>
+        <w:t>und</w:t>
+      </w:r>
+      <w:r>
+        <w:t xml:space="preserve"> Kabel Modem, </w:t>
+      </w:r>
+      <w:r>
+        <w:t xml:space="preserve">Straight Through </w:t>
+      </w:r>
       <w:r>
         <w:t>zw</w:t>
       </w:r>
-      <w:proofErr w:type="spellEnd"/>
-      <w:r>
-        <w:t xml:space="preserve"> Router 0 und Clou</w:t>
-      </w:r>
-      <w:r>
-        <w:t>d</w:t>
-      </w:r>
-      <w:r>
-        <w:t>,</w:t>
+      <w:r>
+        <w:t xml:space="preserve"> Moden </w:t>
+      </w:r>
+      <w:r>
+        <w:t xml:space="preserve">und </w:t>
+      </w:r>
+      <w:r>
+        <w:t>Wirelessrouter,</w:t>
+      </w:r>
+      <w:r>
+        <w:t xml:space="preserve"> Straight Throug </w:t>
+      </w:r>
+      <w:r>
+        <w:t>zw</w:t>
       </w:r>
       <w:r>
         <w:t xml:space="preserve"> </w:t>
       </w:r>
-      <w:proofErr w:type="spellStart"/>
-      <w:r>
-        <w:t>Coax</w:t>
-      </w:r>
-      <w:proofErr w:type="spellEnd"/>
-      <w:r>
-        <w:t xml:space="preserve"> </w:t>
-      </w:r>
-      <w:proofErr w:type="spellStart"/>
+      <w:r>
+        <w:t xml:space="preserve">Wirelessrouter </w:t>
+      </w:r>
+      <w:r>
+        <w:t>und</w:t>
+      </w:r>
+      <w:r>
+        <w:t xml:space="preserve"> Family </w:t>
+      </w:r>
+      <w:r>
+        <w:t xml:space="preserve">Pc, </w:t>
+      </w:r>
+      <w:r>
+        <w:t>Serial</w:t>
+      </w:r>
+      <w:r>
+        <w:t xml:space="preserve"> Kabel </w:t>
+      </w:r>
       <w:r>
         <w:t>zw</w:t>
       </w:r>
-      <w:proofErr w:type="spellEnd"/>
-      <w:r>
-        <w:t xml:space="preserve"> Cloud </w:t>
+      <w:r>
+        <w:t xml:space="preserve"> Router 0 </w:t>
       </w:r>
       <w:r>
         <w:t>und</w:t>
       </w:r>
       <w:r>
-        <w:t xml:space="preserve"> Kabel Modem, </w:t>
-      </w:r>
-      <w:r>
-        <w:t xml:space="preserve">Straight Through </w:t>
-      </w:r>
-      <w:proofErr w:type="spellStart"/>
+        <w:t xml:space="preserve"> Router 1, </w:t>
+      </w:r>
+      <w:r>
+        <w:t xml:space="preserve">Fiber </w:t>
+      </w:r>
       <w:r>
         <w:t>zw</w:t>
       </w:r>
-      <w:proofErr w:type="spellEnd"/>
-      <w:r>
-        <w:t xml:space="preserve"> Moden </w:t>
-      </w:r>
-      <w:r>
-        <w:t xml:space="preserve">und </w:t>
-      </w:r>
-      <w:proofErr w:type="spellStart"/>
-      <w:r>
-        <w:t>Wirelessrouter</w:t>
-      </w:r>
-      <w:proofErr w:type="spellEnd"/>
-      <w:r>
-        <w:t>,</w:t>
-      </w:r>
-      <w:r>
-        <w:t xml:space="preserve"> Straight </w:t>
-      </w:r>
-      <w:proofErr w:type="spellStart"/>
-      <w:r>
-        <w:t>Throug</w:t>
-      </w:r>
-      <w:proofErr w:type="spellEnd"/>
-      <w:r>
-        <w:t xml:space="preserve"> </w:t>
-      </w:r>
-      <w:proofErr w:type="spellStart"/>
-      <w:r>
-        <w:t>zw</w:t>
-      </w:r>
-      <w:proofErr w:type="spellEnd"/>
-      <w:r>
-        <w:t xml:space="preserve"> </w:t>
-      </w:r>
-      <w:proofErr w:type="spellStart"/>
-      <w:r>
-        <w:t>Wirelessrouter</w:t>
-      </w:r>
-      <w:proofErr w:type="spellEnd"/>
-      <w:r>
-        <w:t xml:space="preserve"> </w:t>
-      </w:r>
-      <w:r>
-        <w:t>und</w:t>
-      </w:r>
-      <w:r>
-        <w:t xml:space="preserve"> Family </w:t>
-      </w:r>
-      <w:proofErr w:type="spellStart"/>
-      <w:r>
-        <w:t>Pc</w:t>
-      </w:r>
-      <w:proofErr w:type="spellEnd"/>
-      <w:r>
-        <w:t xml:space="preserve">, </w:t>
-      </w:r>
-      <w:r>
-        <w:t>Serial</w:t>
-      </w:r>
-      <w:r>
-        <w:t xml:space="preserve"> Kabel </w:t>
-      </w:r>
-      <w:proofErr w:type="spellStart"/>
-      <w:r>
-        <w:t>zw</w:t>
-      </w:r>
-      <w:proofErr w:type="spellEnd"/>
-      <w:r>
-        <w:t xml:space="preserve"> Router 0 </w:t>
-      </w:r>
-      <w:r>
-        <w:t>und</w:t>
-      </w:r>
-      <w:r>
-        <w:t xml:space="preserve"> Router 1, </w:t>
-      </w:r>
-      <w:r>
-        <w:t xml:space="preserve">Fiber </w:t>
-      </w:r>
-      <w:proofErr w:type="spellStart"/>
-      <w:r>
-        <w:t>zw</w:t>
-      </w:r>
-      <w:proofErr w:type="spellEnd"/>
       <w:r>
         <w:t xml:space="preserve"> Router 1 und Switch,</w:t>
       </w:r>
       <w:r>
-        <w:t xml:space="preserve"> Crossover </w:t>
-      </w:r>
-      <w:proofErr w:type="spellStart"/>
-      <w:r>
-        <w:t>zw</w:t>
-      </w:r>
-      <w:proofErr w:type="spellEnd"/>
-      <w:r>
-        <w:t xml:space="preserve"> </w:t>
-      </w:r>
-      <w:proofErr w:type="spellStart"/>
-      <w:r>
-        <w:t>netacad.pka</w:t>
-      </w:r>
-      <w:proofErr w:type="spellEnd"/>
-      <w:r>
-        <w:t xml:space="preserve"> und Router 0</w:t>
+        <w:t xml:space="preserve"> Crossover zw netacad.pka und Router 0</w:t>
       </w:r>
     </w:p>
     <w:p>
@@ -1813,8 +1724,109 @@
       <w:pPr>
         <w:pStyle w:val="berschrift2"/>
       </w:pPr>
-    </w:p>
-    <w:p/>
+      <w:r>
+        <w:t>Wie viele Leitungen sind mit dem blauen Rack verbunden?</w:t>
+      </w:r>
+    </w:p>
+    <w:p>
+      <w:r>
+        <w:drawing>
+          <wp:inline distT="0" distB="0" distL="0" distR="0" wp14:anchorId="7B65F60E" wp14:editId="583B8AB5">
+            <wp:extent cx="3363742" cy="1714500"/>
+            <wp:effectExtent l="0" t="0" r="8255" b="0"/>
+            <wp:docPr id="66171017" name="Grafik 1" descr="Ein Bild, das Elektronik, Screenshot, Maschine, Schaltung enthält.&#10;&#10;Automatisch generierte Beschreibung"/>
+            <wp:cNvGraphicFramePr>
+              <a:graphicFrameLocks xmlns:a="http://schemas.openxmlformats.org/drawingml/2006/main" noChangeAspect="1"/>
+            </wp:cNvGraphicFramePr>
+            <a:graphic xmlns:a="http://schemas.openxmlformats.org/drawingml/2006/main">
+              <a:graphicData uri="http://schemas.openxmlformats.org/drawingml/2006/picture">
+                <pic:pic xmlns:pic="http://schemas.openxmlformats.org/drawingml/2006/picture">
+                  <pic:nvPicPr>
+                    <pic:cNvPr id="66171017" name="Grafik 1" descr="Ein Bild, das Elektronik, Screenshot, Maschine, Schaltung enthält.&#10;&#10;Automatisch generierte Beschreibung"/>
+                    <pic:cNvPicPr/>
+                  </pic:nvPicPr>
+                  <pic:blipFill>
+                    <a:blip r:embed="rId9"/>
+                    <a:stretch>
+                      <a:fillRect/>
+                    </a:stretch>
+                  </pic:blipFill>
+                  <pic:spPr>
+                    <a:xfrm>
+                      <a:off x="0" y="0"/>
+                      <a:ext cx="3364935" cy="1715108"/>
+                    </a:xfrm>
+                    <a:prstGeom prst="rect">
+                      <a:avLst/>
+                    </a:prstGeom>
+                  </pic:spPr>
+                </pic:pic>
+              </a:graphicData>
+            </a:graphic>
+          </wp:inline>
+        </w:drawing>
+      </w:r>
+    </w:p>
+    <w:p>
+      <w:r>
+        <w:t>2 Leitungen sind verbuden.</w:t>
+      </w:r>
+    </w:p>
+    <w:p>
+      <w:pPr>
+        <w:pStyle w:val="berschrift2"/>
+      </w:pPr>
+      <w:r>
+        <w:t>Was steht rechts von dem blauen Rack?</w:t>
+      </w:r>
+    </w:p>
+    <w:p>
+      <w:r>
+        <w:rPr>
+          <w:noProof/>
+        </w:rPr>
+        <w:drawing>
+          <wp:inline distT="0" distB="0" distL="0" distR="0" wp14:anchorId="37D23B3A" wp14:editId="355433DE">
+            <wp:extent cx="1131855" cy="2381250"/>
+            <wp:effectExtent l="0" t="0" r="0" b="0"/>
+            <wp:docPr id="1837358061" name="Grafik 1" descr="Ein Bild, das Screenshot, Elektronik, Elektronisches Gerät, Computer enthält.&#10;&#10;Automatisch generierte Beschreibung"/>
+            <wp:cNvGraphicFramePr>
+              <a:graphicFrameLocks xmlns:a="http://schemas.openxmlformats.org/drawingml/2006/main" noChangeAspect="1"/>
+            </wp:cNvGraphicFramePr>
+            <a:graphic xmlns:a="http://schemas.openxmlformats.org/drawingml/2006/main">
+              <a:graphicData uri="http://schemas.openxmlformats.org/drawingml/2006/picture">
+                <pic:pic xmlns:pic="http://schemas.openxmlformats.org/drawingml/2006/picture">
+                  <pic:nvPicPr>
+                    <pic:cNvPr id="1837358061" name="Grafik 1" descr="Ein Bild, das Screenshot, Elektronik, Elektronisches Gerät, Computer enthält.&#10;&#10;Automatisch generierte Beschreibung"/>
+                    <pic:cNvPicPr/>
+                  </pic:nvPicPr>
+                  <pic:blipFill>
+                    <a:blip r:embed="rId10"/>
+                    <a:stretch>
+                      <a:fillRect/>
+                    </a:stretch>
+                  </pic:blipFill>
+                  <pic:spPr>
+                    <a:xfrm>
+                      <a:off x="0" y="0"/>
+                      <a:ext cx="1135261" cy="2388415"/>
+                    </a:xfrm>
+                    <a:prstGeom prst="rect">
+                      <a:avLst/>
+                    </a:prstGeom>
+                  </pic:spPr>
+                </pic:pic>
+              </a:graphicData>
+            </a:graphic>
+          </wp:inline>
+        </w:drawing>
+      </w:r>
+    </w:p>
+    <w:p>
+      <w:r>
+        <w:t>Der config termal pc</w:t>
+      </w:r>
+    </w:p>
     <w:p>
       <w:pPr>
         <w:pStyle w:val="berschrift1"/>
@@ -1841,12 +1853,12 @@
     <w:p>
       <w:pPr>
         <w:sectPr>
-          <w:headerReference w:type="even" r:id="rId9"/>
-          <w:headerReference w:type="default" r:id="rId10"/>
-          <w:footerReference w:type="even" r:id="rId11"/>
-          <w:footerReference w:type="default" r:id="rId12"/>
-          <w:headerReference w:type="first" r:id="rId13"/>
-          <w:footerReference w:type="first" r:id="rId14"/>
+          <w:headerReference w:type="even" r:id="rId11"/>
+          <w:headerReference w:type="default" r:id="rId12"/>
+          <w:footerReference w:type="even" r:id="rId13"/>
+          <w:footerReference w:type="default" r:id="rId14"/>
+          <w:headerReference w:type="first" r:id="rId15"/>
+          <w:footerReference w:type="first" r:id="rId16"/>
           <w:pgSz w:w="11906" w:h="16838"/>
           <w:pgMar w:top="2664" w:right="1417" w:bottom="913" w:left="1417" w:header="1984" w:footer="322" w:gutter="0"/>
           <w:cols w:space="720"/>
@@ -2382,7 +2394,6 @@
                               <w:szCs w:val="15"/>
                             </w:rPr>
                           </w:pPr>
-                          <w:proofErr w:type="spellStart"/>
                           <w:r>
                             <w:rPr>
                               <w:rFonts w:ascii="Arial" w:hAnsi="Arial"/>
@@ -2391,31 +2402,8 @@
                               <w:sz w:val="15"/>
                               <w:szCs w:val="15"/>
                             </w:rPr>
-                            <w:t>htl</w:t>
+                            <w:t>htl donaustadt</w:t>
                           </w:r>
-                          <w:proofErr w:type="spellEnd"/>
-                          <w:r>
-                            <w:rPr>
-                              <w:rFonts w:ascii="Arial" w:hAnsi="Arial"/>
-                              <w:b/>
-                              <w:bCs/>
-                              <w:sz w:val="15"/>
-                              <w:szCs w:val="15"/>
-                            </w:rPr>
-                            <w:t xml:space="preserve"> </w:t>
-                          </w:r>
-                          <w:proofErr w:type="spellStart"/>
-                          <w:r>
-                            <w:rPr>
-                              <w:rFonts w:ascii="Arial" w:hAnsi="Arial"/>
-                              <w:b/>
-                              <w:bCs/>
-                              <w:sz w:val="15"/>
-                              <w:szCs w:val="15"/>
-                            </w:rPr>
-                            <w:t>donaustadt</w:t>
-                          </w:r>
-                          <w:proofErr w:type="spellEnd"/>
                         </w:p>
                         <w:p>
                           <w:pPr>
@@ -2558,7 +2546,6 @@
                         <w:szCs w:val="15"/>
                       </w:rPr>
                     </w:pPr>
-                    <w:proofErr w:type="spellStart"/>
                     <w:r>
                       <w:rPr>
                         <w:rFonts w:ascii="Arial" w:hAnsi="Arial"/>
@@ -2567,31 +2554,8 @@
                         <w:sz w:val="15"/>
                         <w:szCs w:val="15"/>
                       </w:rPr>
-                      <w:t>htl</w:t>
+                      <w:t>htl donaustadt</w:t>
                     </w:r>
-                    <w:proofErr w:type="spellEnd"/>
-                    <w:r>
-                      <w:rPr>
-                        <w:rFonts w:ascii="Arial" w:hAnsi="Arial"/>
-                        <w:b/>
-                        <w:bCs/>
-                        <w:sz w:val="15"/>
-                        <w:szCs w:val="15"/>
-                      </w:rPr>
-                      <w:t xml:space="preserve"> </w:t>
-                    </w:r>
-                    <w:proofErr w:type="spellStart"/>
-                    <w:r>
-                      <w:rPr>
-                        <w:rFonts w:ascii="Arial" w:hAnsi="Arial"/>
-                        <w:b/>
-                        <w:bCs/>
-                        <w:sz w:val="15"/>
-                        <w:szCs w:val="15"/>
-                      </w:rPr>
-                      <w:t>donaustadt</w:t>
-                    </w:r>
-                    <w:proofErr w:type="spellEnd"/>
                   </w:p>
                   <w:p>
                     <w:pPr>

</xml_diff>

<commit_message>
vault backup: 2024-02-16 14:27:34
</commit_message>
<xml_diff>
--- a/2.Klasse/Netzwerktiger/Aufgaben/connect a wired and wireless lan/Vorlage.docx
+++ b/2.Klasse/Netzwerktiger/Aufgaben/connect a wired and wireless lan/Vorlage.docx
@@ -1530,10 +1530,8 @@
     </w:p>
     <w:p>
       <w:pPr>
+        <w:keepNext/>
         <w:jc w:val="both"/>
-        <w:rPr>
-          <w:iCs/>
-        </w:rPr>
       </w:pPr>
       <w:r>
         <w:rPr>
@@ -1577,6 +1575,29 @@
         </w:drawing>
       </w:r>
     </w:p>
+    <w:p>
+      <w:pPr>
+        <w:pStyle w:val="Beschriftung"/>
+        <w:jc w:val="both"/>
+        <w:rPr>
+          <w:iCs/>
+        </w:rPr>
+      </w:pPr>
+      <w:r>
+        <w:t xml:space="preserve">Abbildung </w:t>
+      </w:r>
+      <w:fldSimple w:instr=" SEQ Abbildung \* ARABIC ">
+        <w:r>
+          <w:rPr>
+            <w:noProof/>
+          </w:rPr>
+          <w:t>1</w:t>
+        </w:r>
+      </w:fldSimple>
+      <w:r>
+        <w:t>:Vollständige Topologie</w:t>
+      </w:r>
+    </w:p>
     <w:p/>
     <w:p>
       <w:pPr>
@@ -1826,39 +1847,150 @@
       <w:r>
         <w:t>Der config termal pc</w:t>
       </w:r>
-    </w:p>
-    <w:p>
-      <w:pPr>
-        <w:pStyle w:val="berschrift1"/>
-      </w:pPr>
-      <w:bookmarkStart w:id="4" w:name="_Toc147493745"/>
-      <w:r>
-        <w:t>Vollständige Konfigurationsdateien</w:t>
-      </w:r>
-      <w:r>
-        <w:t xml:space="preserve"> (optional)</w:t>
-      </w:r>
-      <w:bookmarkEnd w:id="4"/>
+      <w:r>
+        <w:t>.</w:t>
+      </w:r>
     </w:p>
     <w:p>
       <w:pPr>
         <w:pStyle w:val="berschrift2"/>
       </w:pPr>
-      <w:bookmarkStart w:id="5" w:name="_Toc147493746"/>
-      <w:r>
-        <w:t>&lt;Überschrift&gt;</w:t>
-      </w:r>
-      <w:bookmarkEnd w:id="5"/>
+      <w:r>
+        <w:lastRenderedPageBreak/>
+        <w:t>Warum sind hier zwei orangefarbene Kabel mit jedem Gerät verbunden?</w:t>
+      </w:r>
+    </w:p>
+    <w:p>
+      <w:r>
+        <w:drawing>
+          <wp:inline distT="0" distB="0" distL="0" distR="0" wp14:anchorId="0917E2CC" wp14:editId="06B95915">
+            <wp:extent cx="2670709" cy="1270000"/>
+            <wp:effectExtent l="0" t="0" r="0" b="6350"/>
+            <wp:docPr id="478759027" name="Grafik 1" descr="Ein Bild, das Text, Screenshot, Schaltung enthält.&#10;&#10;Automatisch generierte Beschreibung"/>
+            <wp:cNvGraphicFramePr>
+              <a:graphicFrameLocks xmlns:a="http://schemas.openxmlformats.org/drawingml/2006/main" noChangeAspect="1"/>
+            </wp:cNvGraphicFramePr>
+            <a:graphic xmlns:a="http://schemas.openxmlformats.org/drawingml/2006/main">
+              <a:graphicData uri="http://schemas.openxmlformats.org/drawingml/2006/picture">
+                <pic:pic xmlns:pic="http://schemas.openxmlformats.org/drawingml/2006/picture">
+                  <pic:nvPicPr>
+                    <pic:cNvPr id="478759027" name="Grafik 1" descr="Ein Bild, das Text, Screenshot, Schaltung enthält.&#10;&#10;Automatisch generierte Beschreibung"/>
+                    <pic:cNvPicPr/>
+                  </pic:nvPicPr>
+                  <pic:blipFill>
+                    <a:blip r:embed="rId11"/>
+                    <a:stretch>
+                      <a:fillRect/>
+                    </a:stretch>
+                  </pic:blipFill>
+                  <pic:spPr>
+                    <a:xfrm>
+                      <a:off x="0" y="0"/>
+                      <a:ext cx="2671739" cy="1270490"/>
+                    </a:xfrm>
+                    <a:prstGeom prst="rect">
+                      <a:avLst/>
+                    </a:prstGeom>
+                  </pic:spPr>
+                </pic:pic>
+              </a:graphicData>
+            </a:graphic>
+          </wp:inline>
+        </w:drawing>
+      </w:r>
+    </w:p>
+    <w:p>
+      <w:r>
+        <w:t>Das ist ja ein Kabel, aber ein Duplex Glasfaserkabel hat ja 2 „Kabel“</w:t>
+      </w:r>
+    </w:p>
+    <w:p>
+      <w:pPr>
+        <w:pStyle w:val="berschrift2"/>
+      </w:pPr>
+      <w:r>
+        <w:t>Warum gibt es hier kein Rack für die Aufnahme von Geräten?</w:t>
+      </w:r>
+    </w:p>
+    <w:p>
+      <w:r>
+        <w:rPr>
+          <w:noProof/>
+        </w:rPr>
+        <w:drawing>
+          <wp:inline distT="0" distB="0" distL="0" distR="0" wp14:anchorId="0AD1EDC8" wp14:editId="2054F76F">
+            <wp:extent cx="1943100" cy="2592228"/>
+            <wp:effectExtent l="0" t="0" r="0" b="0"/>
+            <wp:docPr id="1322333464" name="Grafik 1"/>
+            <wp:cNvGraphicFramePr>
+              <a:graphicFrameLocks xmlns:a="http://schemas.openxmlformats.org/drawingml/2006/main" noChangeAspect="1"/>
+            </wp:cNvGraphicFramePr>
+            <a:graphic xmlns:a="http://schemas.openxmlformats.org/drawingml/2006/main">
+              <a:graphicData uri="http://schemas.openxmlformats.org/drawingml/2006/picture">
+                <pic:pic xmlns:pic="http://schemas.openxmlformats.org/drawingml/2006/picture">
+                  <pic:nvPicPr>
+                    <pic:cNvPr id="0" name="Picture 1"/>
+                    <pic:cNvPicPr>
+                      <a:picLocks noChangeAspect="1" noChangeArrowheads="1"/>
+                    </pic:cNvPicPr>
+                  </pic:nvPicPr>
+                  <pic:blipFill>
+                    <a:blip r:embed="rId12" cstate="print">
+                      <a:extLst>
+                        <a:ext uri="{28A0092B-C50C-407E-A947-70E740481C1C}">
+                          <a14:useLocalDpi xmlns:a14="http://schemas.microsoft.com/office/drawing/2010/main" val="0"/>
+                        </a:ext>
+                      </a:extLst>
+                    </a:blip>
+                    <a:srcRect/>
+                    <a:stretch>
+                      <a:fillRect/>
+                    </a:stretch>
+                  </pic:blipFill>
+                  <pic:spPr bwMode="auto">
+                    <a:xfrm>
+                      <a:off x="0" y="0"/>
+                      <a:ext cx="1944456" cy="2594037"/>
+                    </a:xfrm>
+                    <a:prstGeom prst="rect">
+                      <a:avLst/>
+                    </a:prstGeom>
+                    <a:noFill/>
+                    <a:ln>
+                      <a:noFill/>
+                    </a:ln>
+                  </pic:spPr>
+                </pic:pic>
+              </a:graphicData>
+            </a:graphic>
+          </wp:inline>
+        </w:drawing>
+      </w:r>
+    </w:p>
+    <w:p>
+      <w:r>
+        <w:t>Ein Schuhkasterl reicht aus.</w:t>
+      </w:r>
+    </w:p>
+    <w:p>
+      <w:pPr>
+        <w:pStyle w:val="berschrift2"/>
+        <w:numPr>
+          <w:ilvl w:val="0"/>
+          <w:numId w:val="0"/>
+        </w:numPr>
+        <w:ind w:left="576" w:hanging="576"/>
+      </w:pPr>
     </w:p>
     <w:p>
       <w:pPr>
         <w:sectPr>
-          <w:headerReference w:type="even" r:id="rId11"/>
-          <w:headerReference w:type="default" r:id="rId12"/>
-          <w:footerReference w:type="even" r:id="rId13"/>
-          <w:footerReference w:type="default" r:id="rId14"/>
-          <w:headerReference w:type="first" r:id="rId15"/>
-          <w:footerReference w:type="first" r:id="rId16"/>
+          <w:headerReference w:type="even" r:id="rId13"/>
+          <w:headerReference w:type="default" r:id="rId14"/>
+          <w:footerReference w:type="even" r:id="rId15"/>
+          <w:footerReference w:type="default" r:id="rId16"/>
+          <w:headerReference w:type="first" r:id="rId17"/>
+          <w:footerReference w:type="first" r:id="rId18"/>
           <w:pgSz w:w="11906" w:h="16838"/>
           <w:pgMar w:top="2664" w:right="1417" w:bottom="913" w:left="1417" w:header="1984" w:footer="322" w:gutter="0"/>
           <w:cols w:space="720"/>
@@ -1929,12 +2061,12 @@
       <w:pPr>
         <w:pStyle w:val="berschrift1"/>
       </w:pPr>
-      <w:bookmarkStart w:id="6" w:name="_Toc147493747"/>
+      <w:bookmarkStart w:id="4" w:name="_Toc147493747"/>
       <w:r>
         <w:lastRenderedPageBreak/>
         <w:t>Abbildungsverzeichnis</w:t>
       </w:r>
-      <w:bookmarkEnd w:id="6"/>
+      <w:bookmarkEnd w:id="4"/>
     </w:p>
     <w:p>
       <w:pPr>
@@ -2043,12 +2175,12 @@
       <w:pPr>
         <w:pStyle w:val="berschrift1"/>
       </w:pPr>
-      <w:bookmarkStart w:id="7" w:name="_Toc147493748"/>
+      <w:bookmarkStart w:id="5" w:name="_Toc147493748"/>
       <w:r>
         <w:lastRenderedPageBreak/>
         <w:t>Anhang</w:t>
       </w:r>
-      <w:bookmarkEnd w:id="7"/>
+      <w:bookmarkEnd w:id="5"/>
     </w:p>
     <w:p>
       <w:pPr>

</xml_diff>

<commit_message>
vault backup: 2024-02-16 14:36:08
</commit_message>
<xml_diff>
--- a/2.Klasse/Netzwerktiger/Aufgaben/connect a wired and wireless lan/Vorlage.docx
+++ b/2.Klasse/Netzwerktiger/Aufgaben/connect a wired and wireless lan/Vorlage.docx
@@ -35,175 +35,61 @@
         <w:t>Laborprotokoll</w:t>
       </w:r>
     </w:p>
-    <w:p/>
-    <w:p/>
-    <w:p/>
-    <w:p/>
     <w:p>
       <w:r>
         <w:rPr>
           <w:noProof/>
         </w:rPr>
-        <mc:AlternateContent>
-          <mc:Choice Requires="wps">
-            <w:drawing>
-              <wp:anchor distT="0" distB="0" distL="114300" distR="114300" simplePos="0" relativeHeight="251661312" behindDoc="0" locked="0" layoutInCell="1" allowOverlap="1" wp14:anchorId="64BDE258" wp14:editId="63A13A82">
-                <wp:simplePos x="0" y="0"/>
-                <wp:positionH relativeFrom="column">
-                  <wp:posOffset>871855</wp:posOffset>
-                </wp:positionH>
-                <wp:positionV relativeFrom="paragraph">
-                  <wp:posOffset>170815</wp:posOffset>
-                </wp:positionV>
-                <wp:extent cx="4495800" cy="1200150"/>
-                <wp:effectExtent l="0" t="0" r="19050" b="19050"/>
-                <wp:wrapNone/>
-                <wp:docPr id="5" name="Textfeld 2"/>
-                <wp:cNvGraphicFramePr>
-                  <a:graphicFrameLocks xmlns:a="http://schemas.openxmlformats.org/drawingml/2006/main"/>
-                </wp:cNvGraphicFramePr>
-                <a:graphic xmlns:a="http://schemas.openxmlformats.org/drawingml/2006/main">
-                  <a:graphicData uri="http://schemas.microsoft.com/office/word/2010/wordprocessingShape">
-                    <wps:wsp>
-                      <wps:cNvSpPr txBox="1">
-                        <a:spLocks noChangeArrowheads="1"/>
-                      </wps:cNvSpPr>
-                      <wps:spPr bwMode="auto">
-                        <a:xfrm>
-                          <a:off x="0" y="0"/>
-                          <a:ext cx="4495800" cy="1200150"/>
-                        </a:xfrm>
-                        <a:prstGeom prst="rect">
-                          <a:avLst/>
-                        </a:prstGeom>
-                        <a:solidFill>
-                          <a:srgbClr val="FFFF00"/>
-                        </a:solidFill>
-                        <a:ln w="9525">
-                          <a:solidFill>
-                            <a:srgbClr val="000000"/>
-                          </a:solidFill>
-                          <a:miter lim="800000"/>
-                          <a:headEnd/>
-                          <a:tailEnd/>
-                        </a:ln>
-                      </wps:spPr>
-                      <wps:txbx>
-                        <w:txbxContent>
-                          <w:p>
-                            <w:r>
-                              <w:rPr>
-                                <w:highlight w:val="yellow"/>
-                              </w:rPr>
-                              <w:t>&lt;</w:t>
-                            </w:r>
-                            <w:r>
-                              <w:rPr>
-                                <w:highlight w:val="yellow"/>
-                              </w:rPr>
-                              <w:t>Hier bitte ein originelles Gruppen-</w:t>
-                            </w:r>
-                            <w:r>
-                              <w:rPr>
-                                <w:highlight w:val="yellow"/>
-                              </w:rPr>
-                              <w:t>Logo</w:t>
-                            </w:r>
-                            <w:r>
-                              <w:rPr>
-                                <w:highlight w:val="yellow"/>
-                              </w:rPr>
-                              <w:t xml:space="preserve"> einfügen</w:t>
-                            </w:r>
-                            <w:r>
-                              <w:rPr>
-                                <w:highlight w:val="yellow"/>
-                              </w:rPr>
-                              <w:t>.</w:t>
-                            </w:r>
-                          </w:p>
-                        </w:txbxContent>
-                      </wps:txbx>
-                      <wps:bodyPr rot="0" vert="horz" wrap="square" lIns="91440" tIns="45720" rIns="91440" bIns="45720" anchor="t" anchorCtr="0">
-                        <a:noAutofit/>
-                      </wps:bodyPr>
-                    </wps:wsp>
-                  </a:graphicData>
-                </a:graphic>
-                <wp14:sizeRelH relativeFrom="margin">
-                  <wp14:pctWidth>0</wp14:pctWidth>
-                </wp14:sizeRelH>
-                <wp14:sizeRelV relativeFrom="margin">
-                  <wp14:pctHeight>0</wp14:pctHeight>
-                </wp14:sizeRelV>
-              </wp:anchor>
-            </w:drawing>
-          </mc:Choice>
-          <mc:Fallback>
-            <w:pict>
-              <v:shapetype w14:anchorId="64BDE258" id="_x0000_t202" coordsize="21600,21600" o:spt="202" path="m,l,21600r21600,l21600,xe">
-                <v:stroke joinstyle="miter"/>
-                <v:path gradientshapeok="t" o:connecttype="rect"/>
-              </v:shapetype>
-              <v:shape id="Textfeld 2" o:spid="_x0000_s1026" type="#_x0000_t202" style="position:absolute;margin-left:68.65pt;margin-top:13.45pt;width:354pt;height:94.5pt;z-index:251661312;visibility:visible;mso-wrap-style:square;mso-width-percent:0;mso-height-percent:0;mso-wrap-distance-left:9pt;mso-wrap-distance-top:0;mso-wrap-distance-right:9pt;mso-wrap-distance-bottom:0;mso-position-horizontal:absolute;mso-position-horizontal-relative:text;mso-position-vertical:absolute;mso-position-vertical-relative:text;mso-width-percent:0;mso-height-percent:0;mso-width-relative:margin;mso-height-relative:margin;v-text-anchor:top" o:gfxdata="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" fillcolor="yellow">
-                <v:textbox>
-                  <w:txbxContent>
-                    <w:p>
-                      <w:r>
-                        <w:rPr>
-                          <w:highlight w:val="yellow"/>
-                        </w:rPr>
-                        <w:t>&lt;</w:t>
-                      </w:r>
-                      <w:r>
-                        <w:rPr>
-                          <w:highlight w:val="yellow"/>
-                        </w:rPr>
-                        <w:t>Hier bitte ein originelles Gruppen-</w:t>
-                      </w:r>
-                      <w:r>
-                        <w:rPr>
-                          <w:highlight w:val="yellow"/>
-                        </w:rPr>
-                        <w:t>Logo</w:t>
-                      </w:r>
-                      <w:r>
-                        <w:rPr>
-                          <w:highlight w:val="yellow"/>
-                        </w:rPr>
-                        <w:t xml:space="preserve"> einfügen</w:t>
-                      </w:r>
-                      <w:r>
-                        <w:rPr>
-                          <w:highlight w:val="yellow"/>
-                        </w:rPr>
-                        <w:t>.</w:t>
-                      </w:r>
-                    </w:p>
-                  </w:txbxContent>
-                </v:textbox>
-              </v:shape>
-            </w:pict>
-          </mc:Fallback>
-        </mc:AlternateContent>
-      </w:r>
-    </w:p>
-    <w:p/>
-    <w:p/>
-    <w:p/>
-    <w:p/>
-    <w:p/>
-    <w:p/>
-    <w:p/>
-    <w:p/>
-    <w:p/>
-    <w:p/>
-    <w:p/>
-    <w:p/>
-    <w:p/>
-    <w:p/>
-    <w:p/>
-    <w:p/>
+        <w:drawing>
+          <wp:inline distT="0" distB="0" distL="0" distR="0" wp14:anchorId="63725545" wp14:editId="52D86364">
+            <wp:extent cx="3236800" cy="4203700"/>
+            <wp:effectExtent l="0" t="0" r="1905" b="6350"/>
+            <wp:docPr id="1751773456" name="Grafik 3" descr="Sometimes it's best to just keep your mouth shut : r/iiiiiiitttttttttttt"/>
+            <wp:cNvGraphicFramePr>
+              <a:graphicFrameLocks xmlns:a="http://schemas.openxmlformats.org/drawingml/2006/main" noChangeAspect="1"/>
+            </wp:cNvGraphicFramePr>
+            <a:graphic xmlns:a="http://schemas.openxmlformats.org/drawingml/2006/main">
+              <a:graphicData uri="http://schemas.openxmlformats.org/drawingml/2006/picture">
+                <pic:pic xmlns:pic="http://schemas.openxmlformats.org/drawingml/2006/picture">
+                  <pic:nvPicPr>
+                    <pic:cNvPr id="0" name="Picture 4" descr="Sometimes it's best to just keep your mouth shut : r/iiiiiiitttttttttttt"/>
+                    <pic:cNvPicPr>
+                      <a:picLocks noChangeAspect="1" noChangeArrowheads="1"/>
+                    </pic:cNvPicPr>
+                  </pic:nvPicPr>
+                  <pic:blipFill>
+                    <a:blip r:embed="rId8" cstate="print">
+                      <a:extLst>
+                        <a:ext uri="{28A0092B-C50C-407E-A947-70E740481C1C}">
+                          <a14:useLocalDpi xmlns:a14="http://schemas.microsoft.com/office/drawing/2010/main" val="0"/>
+                        </a:ext>
+                      </a:extLst>
+                    </a:blip>
+                    <a:srcRect/>
+                    <a:stretch>
+                      <a:fillRect/>
+                    </a:stretch>
+                  </pic:blipFill>
+                  <pic:spPr bwMode="auto">
+                    <a:xfrm>
+                      <a:off x="0" y="0"/>
+                      <a:ext cx="3246913" cy="4216833"/>
+                    </a:xfrm>
+                    <a:prstGeom prst="rect">
+                      <a:avLst/>
+                    </a:prstGeom>
+                    <a:noFill/>
+                    <a:ln>
+                      <a:noFill/>
+                    </a:ln>
+                  </pic:spPr>
+                </pic:pic>
+              </a:graphicData>
+            </a:graphic>
+          </wp:inline>
+        </w:drawing>
+      </w:r>
+    </w:p>
     <w:p/>
     <w:p>
       <w:pPr>
@@ -455,7 +341,7 @@
           <w:b/>
           <w:sz w:val="28"/>
         </w:rPr>
-        <w:t>&lt;Datum&gt;</w:t>
+        <w:t>16.02.2024</w:t>
       </w:r>
     </w:p>
     <w:p>
@@ -464,6 +350,7 @@
         <w:suppressAutoHyphens w:val="0"/>
       </w:pPr>
       <w:r>
+        <w:lastRenderedPageBreak/>
         <w:br w:type="page"/>
       </w:r>
     </w:p>
@@ -512,8 +399,6 @@
               <w:rFonts w:asciiTheme="minorHAnsi" w:eastAsiaTheme="minorEastAsia" w:hAnsiTheme="minorHAnsi" w:cstheme="minorBidi"/>
               <w:noProof/>
               <w:kern w:val="2"/>
-              <w:sz w:val="22"/>
-              <w:szCs w:val="22"/>
               <w14:ligatures w14:val="standardContextual"/>
             </w:rPr>
           </w:pPr>
@@ -526,7 +411,7 @@
           <w:r>
             <w:fldChar w:fldCharType="separate"/>
           </w:r>
-          <w:hyperlink w:anchor="_Toc147493739" w:history="1">
+          <w:hyperlink w:anchor="_Toc158986397" w:history="1">
             <w:r>
               <w:rPr>
                 <w:rStyle w:val="Hyperlink"/>
@@ -539,8 +424,6 @@
                 <w:rFonts w:asciiTheme="minorHAnsi" w:eastAsiaTheme="minorEastAsia" w:hAnsiTheme="minorHAnsi" w:cstheme="minorBidi"/>
                 <w:noProof/>
                 <w:kern w:val="2"/>
-                <w:sz w:val="22"/>
-                <w:szCs w:val="22"/>
                 <w14:ligatures w14:val="standardContextual"/>
               </w:rPr>
               <w:tab/>
@@ -571,7 +454,7 @@
                 <w:noProof/>
                 <w:webHidden/>
               </w:rPr>
-              <w:instrText xml:space="preserve"> PAGEREF _Toc147493739 \h </w:instrText>
+              <w:instrText xml:space="preserve"> PAGEREF _Toc158986397 \h </w:instrText>
             </w:r>
             <w:r>
               <w:rPr>
@@ -613,12 +496,10 @@
               <w:rFonts w:asciiTheme="minorHAnsi" w:eastAsiaTheme="minorEastAsia" w:hAnsiTheme="minorHAnsi" w:cstheme="minorBidi"/>
               <w:noProof/>
               <w:kern w:val="2"/>
-              <w:sz w:val="22"/>
-              <w:szCs w:val="22"/>
               <w14:ligatures w14:val="standardContextual"/>
             </w:rPr>
           </w:pPr>
-          <w:hyperlink w:anchor="_Toc147493740" w:history="1">
+          <w:hyperlink w:anchor="_Toc158986398" w:history="1">
             <w:r>
               <w:rPr>
                 <w:rStyle w:val="Hyperlink"/>
@@ -631,8 +512,6 @@
                 <w:rFonts w:asciiTheme="minorHAnsi" w:eastAsiaTheme="minorEastAsia" w:hAnsiTheme="minorHAnsi" w:cstheme="minorBidi"/>
                 <w:noProof/>
                 <w:kern w:val="2"/>
-                <w:sz w:val="22"/>
-                <w:szCs w:val="22"/>
                 <w14:ligatures w14:val="standardContextual"/>
               </w:rPr>
               <w:tab/>
@@ -663,7 +542,7 @@
                 <w:noProof/>
                 <w:webHidden/>
               </w:rPr>
-              <w:instrText xml:space="preserve"> PAGEREF _Toc147493740 \h </w:instrText>
+              <w:instrText xml:space="preserve"> PAGEREF _Toc158986398 \h </w:instrText>
             </w:r>
             <w:r>
               <w:rPr>
@@ -705,12 +584,10 @@
               <w:rFonts w:asciiTheme="minorHAnsi" w:eastAsiaTheme="minorEastAsia" w:hAnsiTheme="minorHAnsi" w:cstheme="minorBidi"/>
               <w:noProof/>
               <w:kern w:val="2"/>
-              <w:sz w:val="22"/>
-              <w:szCs w:val="22"/>
               <w14:ligatures w14:val="standardContextual"/>
             </w:rPr>
           </w:pPr>
-          <w:hyperlink w:anchor="_Toc147493741" w:history="1">
+          <w:hyperlink w:anchor="_Toc158986399" w:history="1">
             <w:r>
               <w:rPr>
                 <w:rStyle w:val="Hyperlink"/>
@@ -723,8 +600,6 @@
                 <w:rFonts w:asciiTheme="minorHAnsi" w:eastAsiaTheme="minorEastAsia" w:hAnsiTheme="minorHAnsi" w:cstheme="minorBidi"/>
                 <w:noProof/>
                 <w:kern w:val="2"/>
-                <w:sz w:val="22"/>
-                <w:szCs w:val="22"/>
                 <w14:ligatures w14:val="standardContextual"/>
               </w:rPr>
               <w:tab/>
@@ -755,7 +630,7 @@
                 <w:noProof/>
                 <w:webHidden/>
               </w:rPr>
-              <w:instrText xml:space="preserve"> PAGEREF _Toc147493741 \h </w:instrText>
+              <w:instrText xml:space="preserve"> PAGEREF _Toc158986399 \h </w:instrText>
             </w:r>
             <w:r>
               <w:rPr>
@@ -797,12 +672,10 @@
               <w:rFonts w:asciiTheme="minorHAnsi" w:eastAsiaTheme="minorEastAsia" w:hAnsiTheme="minorHAnsi" w:cstheme="minorBidi"/>
               <w:noProof/>
               <w:kern w:val="2"/>
-              <w:sz w:val="22"/>
-              <w:szCs w:val="22"/>
               <w14:ligatures w14:val="standardContextual"/>
             </w:rPr>
           </w:pPr>
-          <w:hyperlink w:anchor="_Toc147493742" w:history="1">
+          <w:hyperlink w:anchor="_Toc158986400" w:history="1">
             <w:r>
               <w:rPr>
                 <w:rStyle w:val="Hyperlink"/>
@@ -815,8 +688,6 @@
                 <w:rFonts w:asciiTheme="minorHAnsi" w:eastAsiaTheme="minorEastAsia" w:hAnsiTheme="minorHAnsi" w:cstheme="minorBidi"/>
                 <w:noProof/>
                 <w:kern w:val="2"/>
-                <w:sz w:val="22"/>
-                <w:szCs w:val="22"/>
                 <w14:ligatures w14:val="standardContextual"/>
               </w:rPr>
               <w:tab/>
@@ -847,7 +718,7 @@
                 <w:noProof/>
                 <w:webHidden/>
               </w:rPr>
-              <w:instrText xml:space="preserve"> PAGEREF _Toc147493742 \h </w:instrText>
+              <w:instrText xml:space="preserve"> PAGEREF _Toc158986400 \h </w:instrText>
             </w:r>
             <w:r>
               <w:rPr>
@@ -882,19 +753,17 @@
           <w:pPr>
             <w:pStyle w:val="Verzeichnis2"/>
             <w:tabs>
-              <w:tab w:val="left" w:pos="880"/>
+              <w:tab w:val="left" w:pos="960"/>
               <w:tab w:val="right" w:leader="dot" w:pos="9062"/>
             </w:tabs>
             <w:rPr>
               <w:rFonts w:asciiTheme="minorHAnsi" w:eastAsiaTheme="minorEastAsia" w:hAnsiTheme="minorHAnsi" w:cstheme="minorBidi"/>
               <w:noProof/>
               <w:kern w:val="2"/>
-              <w:sz w:val="22"/>
-              <w:szCs w:val="22"/>
               <w14:ligatures w14:val="standardContextual"/>
             </w:rPr>
           </w:pPr>
-          <w:hyperlink w:anchor="_Toc147493743" w:history="1">
+          <w:hyperlink w:anchor="_Toc158986401" w:history="1">
             <w:r>
               <w:rPr>
                 <w:rStyle w:val="Hyperlink"/>
@@ -907,8 +776,6 @@
                 <w:rFonts w:asciiTheme="minorHAnsi" w:eastAsiaTheme="minorEastAsia" w:hAnsiTheme="minorHAnsi" w:cstheme="minorBidi"/>
                 <w:noProof/>
                 <w:kern w:val="2"/>
-                <w:sz w:val="22"/>
-                <w:szCs w:val="22"/>
                 <w14:ligatures w14:val="standardContextual"/>
               </w:rPr>
               <w:tab/>
@@ -918,7 +785,7 @@
                 <w:rStyle w:val="Hyperlink"/>
                 <w:noProof/>
               </w:rPr>
-              <w:t>&lt;Überschrift&gt;</w:t>
+              <w:t>Verbinden der Geräte</w:t>
             </w:r>
             <w:r>
               <w:rPr>
@@ -939,99 +806,7 @@
                 <w:noProof/>
                 <w:webHidden/>
               </w:rPr>
-              <w:instrText xml:space="preserve"> PAGEREF _Toc147493743 \h </w:instrText>
-            </w:r>
-            <w:r>
-              <w:rPr>
-                <w:noProof/>
-                <w:webHidden/>
-              </w:rPr>
-            </w:r>
-            <w:r>
-              <w:rPr>
-                <w:noProof/>
-                <w:webHidden/>
-              </w:rPr>
-              <w:fldChar w:fldCharType="separate"/>
-            </w:r>
-            <w:r>
-              <w:rPr>
-                <w:noProof/>
-                <w:webHidden/>
-              </w:rPr>
-              <w:t>5</w:t>
-            </w:r>
-            <w:r>
-              <w:rPr>
-                <w:noProof/>
-                <w:webHidden/>
-              </w:rPr>
-              <w:fldChar w:fldCharType="end"/>
-            </w:r>
-          </w:hyperlink>
-        </w:p>
-        <w:p>
-          <w:pPr>
-            <w:pStyle w:val="Verzeichnis3"/>
-            <w:tabs>
-              <w:tab w:val="left" w:pos="1320"/>
-              <w:tab w:val="right" w:leader="dot" w:pos="9062"/>
-            </w:tabs>
-            <w:rPr>
-              <w:rFonts w:asciiTheme="minorHAnsi" w:eastAsiaTheme="minorEastAsia" w:hAnsiTheme="minorHAnsi" w:cstheme="minorBidi"/>
-              <w:noProof/>
-              <w:kern w:val="2"/>
-              <w:sz w:val="22"/>
-              <w:szCs w:val="22"/>
-              <w14:ligatures w14:val="standardContextual"/>
-            </w:rPr>
-          </w:pPr>
-          <w:hyperlink w:anchor="_Toc147493744" w:history="1">
-            <w:r>
-              <w:rPr>
-                <w:rStyle w:val="Hyperlink"/>
-                <w:noProof/>
-              </w:rPr>
-              <w:t>4.1.1</w:t>
-            </w:r>
-            <w:r>
-              <w:rPr>
-                <w:rFonts w:asciiTheme="minorHAnsi" w:eastAsiaTheme="minorEastAsia" w:hAnsiTheme="minorHAnsi" w:cstheme="minorBidi"/>
-                <w:noProof/>
-                <w:kern w:val="2"/>
-                <w:sz w:val="22"/>
-                <w:szCs w:val="22"/>
-                <w14:ligatures w14:val="standardContextual"/>
-              </w:rPr>
-              <w:tab/>
-            </w:r>
-            <w:r>
-              <w:rPr>
-                <w:rStyle w:val="Hyperlink"/>
-                <w:noProof/>
-              </w:rPr>
-              <w:t>&lt;Unterüberschrift&gt;</w:t>
-            </w:r>
-            <w:r>
-              <w:rPr>
-                <w:noProof/>
-                <w:webHidden/>
-              </w:rPr>
-              <w:tab/>
-            </w:r>
-            <w:r>
-              <w:rPr>
-                <w:noProof/>
-                <w:webHidden/>
-              </w:rPr>
-              <w:fldChar w:fldCharType="begin"/>
-            </w:r>
-            <w:r>
-              <w:rPr>
-                <w:noProof/>
-                <w:webHidden/>
-              </w:rPr>
-              <w:instrText xml:space="preserve"> PAGEREF _Toc147493744 \h </w:instrText>
+              <w:instrText xml:space="preserve"> PAGEREF _Toc158986401 \h </w:instrText>
             </w:r>
             <w:r>
               <w:rPr>
@@ -1073,12 +848,10 @@
               <w:rFonts w:asciiTheme="minorHAnsi" w:eastAsiaTheme="minorEastAsia" w:hAnsiTheme="minorHAnsi" w:cstheme="minorBidi"/>
               <w:noProof/>
               <w:kern w:val="2"/>
-              <w:sz w:val="22"/>
-              <w:szCs w:val="22"/>
               <w14:ligatures w14:val="standardContextual"/>
             </w:rPr>
           </w:pPr>
-          <w:hyperlink w:anchor="_Toc147493745" w:history="1">
+          <w:hyperlink w:anchor="_Toc158986402" w:history="1">
             <w:r>
               <w:rPr>
                 <w:rStyle w:val="Hyperlink"/>
@@ -1091,8 +864,6 @@
                 <w:rFonts w:asciiTheme="minorHAnsi" w:eastAsiaTheme="minorEastAsia" w:hAnsiTheme="minorHAnsi" w:cstheme="minorBidi"/>
                 <w:noProof/>
                 <w:kern w:val="2"/>
-                <w:sz w:val="22"/>
-                <w:szCs w:val="22"/>
                 <w14:ligatures w14:val="standardContextual"/>
               </w:rPr>
               <w:tab/>
@@ -1102,7 +873,7 @@
                 <w:rStyle w:val="Hyperlink"/>
                 <w:noProof/>
               </w:rPr>
-              <w:t>Vollständige Konfigurationsdateien (optional)</w:t>
+              <w:t>Prüfen der Physischen Verbindung</w:t>
             </w:r>
             <w:r>
               <w:rPr>
@@ -1123,7 +894,7 @@
                 <w:noProof/>
                 <w:webHidden/>
               </w:rPr>
-              <w:instrText xml:space="preserve"> PAGEREF _Toc147493745 \h </w:instrText>
+              <w:instrText xml:space="preserve"> PAGEREF _Toc158986402 \h </w:instrText>
             </w:r>
             <w:r>
               <w:rPr>
@@ -1158,19 +929,17 @@
           <w:pPr>
             <w:pStyle w:val="Verzeichnis2"/>
             <w:tabs>
-              <w:tab w:val="left" w:pos="880"/>
+              <w:tab w:val="left" w:pos="960"/>
               <w:tab w:val="right" w:leader="dot" w:pos="9062"/>
             </w:tabs>
             <w:rPr>
               <w:rFonts w:asciiTheme="minorHAnsi" w:eastAsiaTheme="minorEastAsia" w:hAnsiTheme="minorHAnsi" w:cstheme="minorBidi"/>
               <w:noProof/>
               <w:kern w:val="2"/>
-              <w:sz w:val="22"/>
-              <w:szCs w:val="22"/>
               <w14:ligatures w14:val="standardContextual"/>
             </w:rPr>
           </w:pPr>
-          <w:hyperlink w:anchor="_Toc147493746" w:history="1">
+          <w:hyperlink w:anchor="_Toc158986403" w:history="1">
             <w:r>
               <w:rPr>
                 <w:rStyle w:val="Hyperlink"/>
@@ -1183,8 +952,6 @@
                 <w:rFonts w:asciiTheme="minorHAnsi" w:eastAsiaTheme="minorEastAsia" w:hAnsiTheme="minorHAnsi" w:cstheme="minorBidi"/>
                 <w:noProof/>
                 <w:kern w:val="2"/>
-                <w:sz w:val="22"/>
-                <w:szCs w:val="22"/>
                 <w14:ligatures w14:val="standardContextual"/>
               </w:rPr>
               <w:tab/>
@@ -1194,7 +961,7 @@
                 <w:rStyle w:val="Hyperlink"/>
                 <w:noProof/>
               </w:rPr>
-              <w:t>&lt;Überschrift&gt;</w:t>
+              <w:t>Wie viele Leitungen sind mit dem blauen Rack verbunden?</w:t>
             </w:r>
             <w:r>
               <w:rPr>
@@ -1215,7 +982,7 @@
                 <w:noProof/>
                 <w:webHidden/>
               </w:rPr>
-              <w:instrText xml:space="preserve"> PAGEREF _Toc147493746 \h </w:instrText>
+              <w:instrText xml:space="preserve"> PAGEREF _Toc158986403 \h </w:instrText>
             </w:r>
             <w:r>
               <w:rPr>
@@ -1236,6 +1003,270 @@
                 <w:webHidden/>
               </w:rPr>
               <w:t>5</w:t>
+            </w:r>
+            <w:r>
+              <w:rPr>
+                <w:noProof/>
+                <w:webHidden/>
+              </w:rPr>
+              <w:fldChar w:fldCharType="end"/>
+            </w:r>
+          </w:hyperlink>
+        </w:p>
+        <w:p>
+          <w:pPr>
+            <w:pStyle w:val="Verzeichnis2"/>
+            <w:tabs>
+              <w:tab w:val="left" w:pos="960"/>
+              <w:tab w:val="right" w:leader="dot" w:pos="9062"/>
+            </w:tabs>
+            <w:rPr>
+              <w:rFonts w:asciiTheme="minorHAnsi" w:eastAsiaTheme="minorEastAsia" w:hAnsiTheme="minorHAnsi" w:cstheme="minorBidi"/>
+              <w:noProof/>
+              <w:kern w:val="2"/>
+              <w14:ligatures w14:val="standardContextual"/>
+            </w:rPr>
+          </w:pPr>
+          <w:hyperlink w:anchor="_Toc158986404" w:history="1">
+            <w:r>
+              <w:rPr>
+                <w:rStyle w:val="Hyperlink"/>
+                <w:noProof/>
+              </w:rPr>
+              <w:t>5.2</w:t>
+            </w:r>
+            <w:r>
+              <w:rPr>
+                <w:rFonts w:asciiTheme="minorHAnsi" w:eastAsiaTheme="minorEastAsia" w:hAnsiTheme="minorHAnsi" w:cstheme="minorBidi"/>
+                <w:noProof/>
+                <w:kern w:val="2"/>
+                <w14:ligatures w14:val="standardContextual"/>
+              </w:rPr>
+              <w:tab/>
+            </w:r>
+            <w:r>
+              <w:rPr>
+                <w:rStyle w:val="Hyperlink"/>
+                <w:noProof/>
+              </w:rPr>
+              <w:t>Was steht rechts von dem blauen Rack?</w:t>
+            </w:r>
+            <w:r>
+              <w:rPr>
+                <w:noProof/>
+                <w:webHidden/>
+              </w:rPr>
+              <w:tab/>
+            </w:r>
+            <w:r>
+              <w:rPr>
+                <w:noProof/>
+                <w:webHidden/>
+              </w:rPr>
+              <w:fldChar w:fldCharType="begin"/>
+            </w:r>
+            <w:r>
+              <w:rPr>
+                <w:noProof/>
+                <w:webHidden/>
+              </w:rPr>
+              <w:instrText xml:space="preserve"> PAGEREF _Toc158986404 \h </w:instrText>
+            </w:r>
+            <w:r>
+              <w:rPr>
+                <w:noProof/>
+                <w:webHidden/>
+              </w:rPr>
+            </w:r>
+            <w:r>
+              <w:rPr>
+                <w:noProof/>
+                <w:webHidden/>
+              </w:rPr>
+              <w:fldChar w:fldCharType="separate"/>
+            </w:r>
+            <w:r>
+              <w:rPr>
+                <w:noProof/>
+                <w:webHidden/>
+              </w:rPr>
+              <w:t>5</w:t>
+            </w:r>
+            <w:r>
+              <w:rPr>
+                <w:noProof/>
+                <w:webHidden/>
+              </w:rPr>
+              <w:fldChar w:fldCharType="end"/>
+            </w:r>
+          </w:hyperlink>
+        </w:p>
+        <w:p>
+          <w:pPr>
+            <w:pStyle w:val="Verzeichnis2"/>
+            <w:tabs>
+              <w:tab w:val="left" w:pos="960"/>
+              <w:tab w:val="right" w:leader="dot" w:pos="9062"/>
+            </w:tabs>
+            <w:rPr>
+              <w:rFonts w:asciiTheme="minorHAnsi" w:eastAsiaTheme="minorEastAsia" w:hAnsiTheme="minorHAnsi" w:cstheme="minorBidi"/>
+              <w:noProof/>
+              <w:kern w:val="2"/>
+              <w14:ligatures w14:val="standardContextual"/>
+            </w:rPr>
+          </w:pPr>
+          <w:hyperlink w:anchor="_Toc158986405" w:history="1">
+            <w:r>
+              <w:rPr>
+                <w:rStyle w:val="Hyperlink"/>
+                <w:noProof/>
+              </w:rPr>
+              <w:t>5.3</w:t>
+            </w:r>
+            <w:r>
+              <w:rPr>
+                <w:rFonts w:asciiTheme="minorHAnsi" w:eastAsiaTheme="minorEastAsia" w:hAnsiTheme="minorHAnsi" w:cstheme="minorBidi"/>
+                <w:noProof/>
+                <w:kern w:val="2"/>
+                <w14:ligatures w14:val="standardContextual"/>
+              </w:rPr>
+              <w:tab/>
+            </w:r>
+            <w:r>
+              <w:rPr>
+                <w:rStyle w:val="Hyperlink"/>
+                <w:noProof/>
+              </w:rPr>
+              <w:t>Warum sind hier zwei orangefarbene Kabel mit jedem Gerät verbunden?</w:t>
+            </w:r>
+            <w:r>
+              <w:rPr>
+                <w:noProof/>
+                <w:webHidden/>
+              </w:rPr>
+              <w:tab/>
+            </w:r>
+            <w:r>
+              <w:rPr>
+                <w:noProof/>
+                <w:webHidden/>
+              </w:rPr>
+              <w:fldChar w:fldCharType="begin"/>
+            </w:r>
+            <w:r>
+              <w:rPr>
+                <w:noProof/>
+                <w:webHidden/>
+              </w:rPr>
+              <w:instrText xml:space="preserve"> PAGEREF _Toc158986405 \h </w:instrText>
+            </w:r>
+            <w:r>
+              <w:rPr>
+                <w:noProof/>
+                <w:webHidden/>
+              </w:rPr>
+            </w:r>
+            <w:r>
+              <w:rPr>
+                <w:noProof/>
+                <w:webHidden/>
+              </w:rPr>
+              <w:fldChar w:fldCharType="separate"/>
+            </w:r>
+            <w:r>
+              <w:rPr>
+                <w:noProof/>
+                <w:webHidden/>
+              </w:rPr>
+              <w:t>6</w:t>
+            </w:r>
+            <w:r>
+              <w:rPr>
+                <w:noProof/>
+                <w:webHidden/>
+              </w:rPr>
+              <w:fldChar w:fldCharType="end"/>
+            </w:r>
+          </w:hyperlink>
+        </w:p>
+        <w:p>
+          <w:pPr>
+            <w:pStyle w:val="Verzeichnis2"/>
+            <w:tabs>
+              <w:tab w:val="left" w:pos="960"/>
+              <w:tab w:val="right" w:leader="dot" w:pos="9062"/>
+            </w:tabs>
+            <w:rPr>
+              <w:rFonts w:asciiTheme="minorHAnsi" w:eastAsiaTheme="minorEastAsia" w:hAnsiTheme="minorHAnsi" w:cstheme="minorBidi"/>
+              <w:noProof/>
+              <w:kern w:val="2"/>
+              <w14:ligatures w14:val="standardContextual"/>
+            </w:rPr>
+          </w:pPr>
+          <w:hyperlink w:anchor="_Toc158986406" w:history="1">
+            <w:r>
+              <w:rPr>
+                <w:rStyle w:val="Hyperlink"/>
+                <w:noProof/>
+              </w:rPr>
+              <w:t>5.4</w:t>
+            </w:r>
+            <w:r>
+              <w:rPr>
+                <w:rFonts w:asciiTheme="minorHAnsi" w:eastAsiaTheme="minorEastAsia" w:hAnsiTheme="minorHAnsi" w:cstheme="minorBidi"/>
+                <w:noProof/>
+                <w:kern w:val="2"/>
+                <w14:ligatures w14:val="standardContextual"/>
+              </w:rPr>
+              <w:tab/>
+            </w:r>
+            <w:r>
+              <w:rPr>
+                <w:rStyle w:val="Hyperlink"/>
+                <w:noProof/>
+              </w:rPr>
+              <w:t>Warum gibt es hier kein Rack für die Aufnahme von Geräten?</w:t>
+            </w:r>
+            <w:r>
+              <w:rPr>
+                <w:noProof/>
+                <w:webHidden/>
+              </w:rPr>
+              <w:tab/>
+            </w:r>
+            <w:r>
+              <w:rPr>
+                <w:noProof/>
+                <w:webHidden/>
+              </w:rPr>
+              <w:fldChar w:fldCharType="begin"/>
+            </w:r>
+            <w:r>
+              <w:rPr>
+                <w:noProof/>
+                <w:webHidden/>
+              </w:rPr>
+              <w:instrText xml:space="preserve"> PAGEREF _Toc158986406 \h </w:instrText>
+            </w:r>
+            <w:r>
+              <w:rPr>
+                <w:noProof/>
+                <w:webHidden/>
+              </w:rPr>
+            </w:r>
+            <w:r>
+              <w:rPr>
+                <w:noProof/>
+                <w:webHidden/>
+              </w:rPr>
+              <w:fldChar w:fldCharType="separate"/>
+            </w:r>
+            <w:r>
+              <w:rPr>
+                <w:noProof/>
+                <w:webHidden/>
+              </w:rPr>
+              <w:t>6</w:t>
             </w:r>
             <w:r>
               <w:rPr>
@@ -1257,12 +1288,10 @@
               <w:rFonts w:asciiTheme="minorHAnsi" w:eastAsiaTheme="minorEastAsia" w:hAnsiTheme="minorHAnsi" w:cstheme="minorBidi"/>
               <w:noProof/>
               <w:kern w:val="2"/>
-              <w:sz w:val="22"/>
-              <w:szCs w:val="22"/>
               <w14:ligatures w14:val="standardContextual"/>
             </w:rPr>
           </w:pPr>
-          <w:hyperlink w:anchor="_Toc147493747" w:history="1">
+          <w:hyperlink w:anchor="_Toc158986407" w:history="1">
             <w:r>
               <w:rPr>
                 <w:rStyle w:val="Hyperlink"/>
@@ -1275,8 +1304,6 @@
                 <w:rFonts w:asciiTheme="minorHAnsi" w:eastAsiaTheme="minorEastAsia" w:hAnsiTheme="minorHAnsi" w:cstheme="minorBidi"/>
                 <w:noProof/>
                 <w:kern w:val="2"/>
-                <w:sz w:val="22"/>
-                <w:szCs w:val="22"/>
                 <w14:ligatures w14:val="standardContextual"/>
               </w:rPr>
               <w:tab/>
@@ -1307,7 +1334,7 @@
                 <w:noProof/>
                 <w:webHidden/>
               </w:rPr>
-              <w:instrText xml:space="preserve"> PAGEREF _Toc147493747 \h </w:instrText>
+              <w:instrText xml:space="preserve"> PAGEREF _Toc158986407 \h </w:instrText>
             </w:r>
             <w:r>
               <w:rPr>
@@ -1327,7 +1354,7 @@
                 <w:noProof/>
                 <w:webHidden/>
               </w:rPr>
-              <w:t>6</w:t>
+              <w:t>7</w:t>
             </w:r>
             <w:r>
               <w:rPr>
@@ -1349,12 +1376,10 @@
               <w:rFonts w:asciiTheme="minorHAnsi" w:eastAsiaTheme="minorEastAsia" w:hAnsiTheme="minorHAnsi" w:cstheme="minorBidi"/>
               <w:noProof/>
               <w:kern w:val="2"/>
-              <w:sz w:val="22"/>
-              <w:szCs w:val="22"/>
               <w14:ligatures w14:val="standardContextual"/>
             </w:rPr>
           </w:pPr>
-          <w:hyperlink w:anchor="_Toc147493748" w:history="1">
+          <w:hyperlink w:anchor="_Toc158986408" w:history="1">
             <w:r>
               <w:rPr>
                 <w:rStyle w:val="Hyperlink"/>
@@ -1367,8 +1392,6 @@
                 <w:rFonts w:asciiTheme="minorHAnsi" w:eastAsiaTheme="minorEastAsia" w:hAnsiTheme="minorHAnsi" w:cstheme="minorBidi"/>
                 <w:noProof/>
                 <w:kern w:val="2"/>
-                <w:sz w:val="22"/>
-                <w:szCs w:val="22"/>
                 <w14:ligatures w14:val="standardContextual"/>
               </w:rPr>
               <w:tab/>
@@ -1399,7 +1422,7 @@
                 <w:noProof/>
                 <w:webHidden/>
               </w:rPr>
-              <w:instrText xml:space="preserve"> PAGEREF _Toc147493748 \h </w:instrText>
+              <w:instrText xml:space="preserve"> PAGEREF _Toc158986408 \h </w:instrText>
             </w:r>
             <w:r>
               <w:rPr>
@@ -1419,7 +1442,7 @@
                 <w:noProof/>
                 <w:webHidden/>
               </w:rPr>
-              <w:t>7</w:t>
+              <w:t>8</w:t>
             </w:r>
             <w:r>
               <w:rPr>
@@ -1469,7 +1492,7 @@
       <w:pPr>
         <w:pStyle w:val="berschrift1"/>
       </w:pPr>
-      <w:bookmarkStart w:id="0" w:name="_Toc147493739"/>
+      <w:bookmarkStart w:id="0" w:name="_Toc158986397"/>
       <w:r>
         <w:lastRenderedPageBreak/>
         <w:t>Aufgabenstellung</w:t>
@@ -1493,7 +1516,7 @@
       <w:pPr>
         <w:pStyle w:val="berschrift1"/>
       </w:pPr>
-      <w:bookmarkStart w:id="1" w:name="_Toc147493740"/>
+      <w:bookmarkStart w:id="1" w:name="_Toc158986398"/>
       <w:r>
         <w:t>Zusammenfassung</w:t>
       </w:r>
@@ -1521,7 +1544,7 @@
       <w:pPr>
         <w:pStyle w:val="berschrift1"/>
       </w:pPr>
-      <w:bookmarkStart w:id="2" w:name="_Toc147493741"/>
+      <w:bookmarkStart w:id="2" w:name="_Toc158986399"/>
       <w:r>
         <w:lastRenderedPageBreak/>
         <w:t>Vollständige Netzwerktopologie der gesamten Übung</w:t>
@@ -1554,7 +1577,7 @@
                     <pic:cNvPicPr/>
                   </pic:nvPicPr>
                   <pic:blipFill>
-                    <a:blip r:embed="rId8"/>
+                    <a:blip r:embed="rId9"/>
                     <a:stretch>
                       <a:fillRect/>
                     </a:stretch>
@@ -1583,6 +1606,7 @@
           <w:iCs/>
         </w:rPr>
       </w:pPr>
+      <w:bookmarkStart w:id="3" w:name="_Toc158986385"/>
       <w:r>
         <w:t xml:space="preserve">Abbildung </w:t>
       </w:r>
@@ -1597,6 +1621,7 @@
       <w:r>
         <w:t>:Vollständige Topologie</w:t>
       </w:r>
+      <w:bookmarkEnd w:id="3"/>
     </w:p>
     <w:p/>
     <w:p>
@@ -1620,20 +1645,22 @@
       <w:pPr>
         <w:pStyle w:val="berschrift1"/>
       </w:pPr>
-      <w:bookmarkStart w:id="3" w:name="_Toc147493742"/>
+      <w:bookmarkStart w:id="4" w:name="_Toc158986400"/>
       <w:r>
         <w:lastRenderedPageBreak/>
         <w:t>Übungsdurchführung</w:t>
       </w:r>
-      <w:bookmarkEnd w:id="3"/>
+      <w:bookmarkEnd w:id="4"/>
     </w:p>
     <w:p>
       <w:pPr>
         <w:pStyle w:val="berschrift2"/>
       </w:pPr>
+      <w:bookmarkStart w:id="5" w:name="_Toc158986401"/>
       <w:r>
         <w:t>Verbinden der Geräte</w:t>
       </w:r>
+      <w:bookmarkEnd w:id="5"/>
     </w:p>
     <w:p>
       <w:r>
@@ -1731,6 +1758,7 @@
       <w:pPr>
         <w:pStyle w:val="berschrift1"/>
       </w:pPr>
+      <w:bookmarkStart w:id="6" w:name="_Toc158986402"/>
       <w:r>
         <w:t xml:space="preserve">Prüfen der </w:t>
       </w:r>
@@ -1740,16 +1768,22 @@
       <w:r>
         <w:t xml:space="preserve"> Verbindung</w:t>
       </w:r>
+      <w:bookmarkEnd w:id="6"/>
     </w:p>
     <w:p>
       <w:pPr>
         <w:pStyle w:val="berschrift2"/>
       </w:pPr>
+      <w:bookmarkStart w:id="7" w:name="_Toc158986403"/>
       <w:r>
         <w:t>Wie viele Leitungen sind mit dem blauen Rack verbunden?</w:t>
       </w:r>
-    </w:p>
-    <w:p>
+      <w:bookmarkEnd w:id="7"/>
+    </w:p>
+    <w:p>
+      <w:pPr>
+        <w:keepNext/>
+      </w:pPr>
       <w:r>
         <w:drawing>
           <wp:inline distT="0" distB="0" distL="0" distR="0" wp14:anchorId="7B65F60E" wp14:editId="583B8AB5">
@@ -1767,7 +1801,7 @@
                     <pic:cNvPicPr/>
                   </pic:nvPicPr>
                   <pic:blipFill>
-                    <a:blip r:embed="rId9"/>
+                    <a:blip r:embed="rId10"/>
                     <a:stretch>
                       <a:fillRect/>
                     </a:stretch>
@@ -1789,6 +1823,27 @@
       </w:r>
     </w:p>
     <w:p>
+      <w:pPr>
+        <w:pStyle w:val="Beschriftung"/>
+      </w:pPr>
+      <w:bookmarkStart w:id="8" w:name="_Toc158986386"/>
+      <w:r>
+        <w:t xml:space="preserve">Abbildung </w:t>
+      </w:r>
+      <w:fldSimple w:instr=" SEQ Abbildung \* ARABIC ">
+        <w:r>
+          <w:rPr>
+            <w:noProof/>
+          </w:rPr>
+          <w:t>2</w:t>
+        </w:r>
+      </w:fldSimple>
+      <w:r>
+        <w:t>:Cloud Rack</w:t>
+      </w:r>
+      <w:bookmarkEnd w:id="8"/>
+    </w:p>
+    <w:p>
       <w:r>
         <w:t>2 Leitungen sind verbuden.</w:t>
       </w:r>
@@ -1797,11 +1852,16 @@
       <w:pPr>
         <w:pStyle w:val="berschrift2"/>
       </w:pPr>
+      <w:bookmarkStart w:id="9" w:name="_Toc158986404"/>
       <w:r>
         <w:t>Was steht rechts von dem blauen Rack?</w:t>
       </w:r>
-    </w:p>
-    <w:p>
+      <w:bookmarkEnd w:id="9"/>
+    </w:p>
+    <w:p>
+      <w:pPr>
+        <w:keepNext/>
+      </w:pPr>
       <w:r>
         <w:rPr>
           <w:noProof/>
@@ -1822,7 +1882,7 @@
                     <pic:cNvPicPr/>
                   </pic:nvPicPr>
                   <pic:blipFill>
-                    <a:blip r:embed="rId10"/>
+                    <a:blip r:embed="rId11"/>
                     <a:stretch>
                       <a:fillRect/>
                     </a:stretch>
@@ -1844,6 +1904,27 @@
       </w:r>
     </w:p>
     <w:p>
+      <w:pPr>
+        <w:pStyle w:val="Beschriftung"/>
+      </w:pPr>
+      <w:bookmarkStart w:id="10" w:name="_Toc158986387"/>
+      <w:r>
+        <w:t xml:space="preserve">Abbildung </w:t>
+      </w:r>
+      <w:fldSimple w:instr=" SEQ Abbildung \* ARABIC ">
+        <w:r>
+          <w:rPr>
+            <w:noProof/>
+          </w:rPr>
+          <w:t>3</w:t>
+        </w:r>
+      </w:fldSimple>
+      <w:r>
+        <w:t>:Conf Terminal</w:t>
+      </w:r>
+      <w:bookmarkEnd w:id="10"/>
+    </w:p>
+    <w:p>
       <w:r>
         <w:t>Der config termal pc</w:t>
       </w:r>
@@ -1855,12 +1936,17 @@
       <w:pPr>
         <w:pStyle w:val="berschrift2"/>
       </w:pPr>
+      <w:bookmarkStart w:id="11" w:name="_Toc158986405"/>
       <w:r>
         <w:lastRenderedPageBreak/>
         <w:t>Warum sind hier zwei orangefarbene Kabel mit jedem Gerät verbunden?</w:t>
       </w:r>
-    </w:p>
-    <w:p>
+      <w:bookmarkEnd w:id="11"/>
+    </w:p>
+    <w:p>
+      <w:pPr>
+        <w:keepNext/>
+      </w:pPr>
       <w:r>
         <w:drawing>
           <wp:inline distT="0" distB="0" distL="0" distR="0" wp14:anchorId="0917E2CC" wp14:editId="06B95915">
@@ -1878,7 +1964,7 @@
                     <pic:cNvPicPr/>
                   </pic:nvPicPr>
                   <pic:blipFill>
-                    <a:blip r:embed="rId11"/>
+                    <a:blip r:embed="rId12"/>
                     <a:stretch>
                       <a:fillRect/>
                     </a:stretch>
@@ -1900,19 +1986,127 @@
       </w:r>
     </w:p>
     <w:p>
+      <w:pPr>
+        <w:pStyle w:val="Beschriftung"/>
+      </w:pPr>
+      <w:bookmarkStart w:id="12" w:name="_Toc158986388"/>
+      <w:r>
+        <w:t xml:space="preserve">Abbildung </w:t>
+      </w:r>
+      <w:fldSimple w:instr=" SEQ Abbildung \* ARABIC ">
+        <w:r>
+          <w:rPr>
+            <w:noProof/>
+          </w:rPr>
+          <w:t>4</w:t>
+        </w:r>
+      </w:fldSimple>
+      <w:r>
+        <w:t>: Seocunddary network rack</w:t>
+      </w:r>
+      <w:bookmarkEnd w:id="12"/>
+    </w:p>
+    <w:p>
       <w:r>
         <w:t>Das ist ja ein Kabel, aber ein Duplex Glasfaserkabel hat ja 2 „Kabel“</w:t>
       </w:r>
+      <w:r>
+        <w:t xml:space="preserve"> aber zählt als ein ganzes.</w:t>
+      </w:r>
+    </w:p>
+    <w:p>
+      <w:pPr>
+        <w:keepNext/>
+      </w:pPr>
+      <w:r>
+        <w:rPr>
+          <w:noProof/>
+        </w:rPr>
+        <w:drawing>
+          <wp:inline distT="0" distB="0" distL="0" distR="0" wp14:anchorId="70676749" wp14:editId="0501F929">
+            <wp:extent cx="1689100" cy="1689100"/>
+            <wp:effectExtent l="0" t="0" r="6350" b="6350"/>
+            <wp:docPr id="1397673947" name="Grafik 2" descr="2 m LC/UPC OM4 Multimode Glasfaserkabel - Glasfaserkabel &amp; Adapter |  StarTech.com Österreich"/>
+            <wp:cNvGraphicFramePr>
+              <a:graphicFrameLocks xmlns:a="http://schemas.openxmlformats.org/drawingml/2006/main" noChangeAspect="1"/>
+            </wp:cNvGraphicFramePr>
+            <a:graphic xmlns:a="http://schemas.openxmlformats.org/drawingml/2006/main">
+              <a:graphicData uri="http://schemas.openxmlformats.org/drawingml/2006/picture">
+                <pic:pic xmlns:pic="http://schemas.openxmlformats.org/drawingml/2006/picture">
+                  <pic:nvPicPr>
+                    <pic:cNvPr id="0" name="Picture 2" descr="2 m LC/UPC OM4 Multimode Glasfaserkabel - Glasfaserkabel &amp; Adapter |  StarTech.com Österreich"/>
+                    <pic:cNvPicPr>
+                      <a:picLocks noChangeAspect="1" noChangeArrowheads="1"/>
+                    </pic:cNvPicPr>
+                  </pic:nvPicPr>
+                  <pic:blipFill>
+                    <a:blip r:embed="rId13">
+                      <a:extLst>
+                        <a:ext uri="{28A0092B-C50C-407E-A947-70E740481C1C}">
+                          <a14:useLocalDpi xmlns:a14="http://schemas.microsoft.com/office/drawing/2010/main" val="0"/>
+                        </a:ext>
+                      </a:extLst>
+                    </a:blip>
+                    <a:srcRect/>
+                    <a:stretch>
+                      <a:fillRect/>
+                    </a:stretch>
+                  </pic:blipFill>
+                  <pic:spPr bwMode="auto">
+                    <a:xfrm>
+                      <a:off x="0" y="0"/>
+                      <a:ext cx="1689100" cy="1689100"/>
+                    </a:xfrm>
+                    <a:prstGeom prst="rect">
+                      <a:avLst/>
+                    </a:prstGeom>
+                    <a:noFill/>
+                    <a:ln>
+                      <a:noFill/>
+                    </a:ln>
+                  </pic:spPr>
+                </pic:pic>
+              </a:graphicData>
+            </a:graphic>
+          </wp:inline>
+        </w:drawing>
+      </w:r>
+    </w:p>
+    <w:p>
+      <w:pPr>
+        <w:pStyle w:val="Beschriftung"/>
+      </w:pPr>
+      <w:bookmarkStart w:id="13" w:name="_Toc158986389"/>
+      <w:r>
+        <w:t xml:space="preserve">Abbildung </w:t>
+      </w:r>
+      <w:fldSimple w:instr=" SEQ Abbildung \* ARABIC ">
+        <w:r>
+          <w:rPr>
+            <w:noProof/>
+          </w:rPr>
+          <w:t>5</w:t>
+        </w:r>
+      </w:fldSimple>
+      <w:r>
+        <w:t>:om3 multimode fiber</w:t>
+      </w:r>
+      <w:bookmarkEnd w:id="13"/>
     </w:p>
     <w:p>
       <w:pPr>
         <w:pStyle w:val="berschrift2"/>
       </w:pPr>
+      <w:bookmarkStart w:id="14" w:name="_Toc158986406"/>
       <w:r>
         <w:t>Warum gibt es hier kein Rack für die Aufnahme von Geräten?</w:t>
       </w:r>
-    </w:p>
-    <w:p>
+      <w:bookmarkEnd w:id="14"/>
+    </w:p>
+    <w:p>
+      <w:pPr>
+        <w:keepNext/>
+      </w:pPr>
       <w:r>
         <w:rPr>
           <w:noProof/>
@@ -1935,7 +2129,7 @@
                     </pic:cNvPicPr>
                   </pic:nvPicPr>
                   <pic:blipFill>
-                    <a:blip r:embed="rId12" cstate="print">
+                    <a:blip r:embed="rId14" cstate="print">
                       <a:extLst>
                         <a:ext uri="{28A0092B-C50C-407E-A947-70E740481C1C}">
                           <a14:useLocalDpi xmlns:a14="http://schemas.microsoft.com/office/drawing/2010/main" val="0"/>
@@ -1968,6 +2162,27 @@
       </w:r>
     </w:p>
     <w:p>
+      <w:pPr>
+        <w:pStyle w:val="Beschriftung"/>
+      </w:pPr>
+      <w:bookmarkStart w:id="15" w:name="_Toc158986390"/>
+      <w:r>
+        <w:t xml:space="preserve">Abbildung </w:t>
+      </w:r>
+      <w:fldSimple w:instr=" SEQ Abbildung \* ARABIC ">
+        <w:r>
+          <w:rPr>
+            <w:noProof/>
+          </w:rPr>
+          <w:t>6</w:t>
+        </w:r>
+      </w:fldSimple>
+      <w:r>
+        <w:t>: typ ohne rack D:</w:t>
+      </w:r>
+      <w:bookmarkEnd w:id="15"/>
+    </w:p>
+    <w:p>
       <w:r>
         <w:t>Ein Schuhkasterl reicht aus.</w:t>
       </w:r>
@@ -1985,12 +2200,12 @@
     <w:p>
       <w:pPr>
         <w:sectPr>
-          <w:headerReference w:type="even" r:id="rId13"/>
-          <w:headerReference w:type="default" r:id="rId14"/>
-          <w:footerReference w:type="even" r:id="rId15"/>
-          <w:footerReference w:type="default" r:id="rId16"/>
-          <w:headerReference w:type="first" r:id="rId17"/>
-          <w:footerReference w:type="first" r:id="rId18"/>
+          <w:headerReference w:type="even" r:id="rId15"/>
+          <w:headerReference w:type="default" r:id="rId16"/>
+          <w:footerReference w:type="even" r:id="rId17"/>
+          <w:footerReference w:type="default" r:id="rId18"/>
+          <w:headerReference w:type="first" r:id="rId19"/>
+          <w:footerReference w:type="first" r:id="rId20"/>
           <w:pgSz w:w="11906" w:h="16838"/>
           <w:pgMar w:top="2664" w:right="1417" w:bottom="913" w:left="1417" w:header="1984" w:footer="322" w:gutter="0"/>
           <w:cols w:space="720"/>
@@ -2061,12 +2276,12 @@
       <w:pPr>
         <w:pStyle w:val="berschrift1"/>
       </w:pPr>
-      <w:bookmarkStart w:id="4" w:name="_Toc147493747"/>
+      <w:bookmarkStart w:id="16" w:name="_Toc158986407"/>
       <w:r>
         <w:lastRenderedPageBreak/>
         <w:t>Abbildungsverzeichnis</w:t>
       </w:r>
-      <w:bookmarkEnd w:id="4"/>
+      <w:bookmarkEnd w:id="16"/>
     </w:p>
     <w:p>
       <w:pPr>
@@ -2085,9 +2300,8 @@
         <w:rPr>
           <w:rFonts w:asciiTheme="minorHAnsi" w:eastAsiaTheme="minorEastAsia" w:hAnsiTheme="minorHAnsi" w:cstheme="minorBidi"/>
           <w:noProof/>
-          <w:kern w:val="0"/>
-          <w:sz w:val="22"/>
-          <w:szCs w:val="22"/>
+          <w:kern w:val="2"/>
+          <w14:ligatures w14:val="standardContextual"/>
         </w:rPr>
       </w:pPr>
       <w:r>
@@ -2099,13 +2313,13 @@
       <w:r>
         <w:fldChar w:fldCharType="separate"/>
       </w:r>
-      <w:hyperlink w:anchor="_Toc430696115" w:history="1">
+      <w:hyperlink w:anchor="_Toc158986385" w:history="1">
         <w:r>
           <w:rPr>
             <w:rStyle w:val="Hyperlink"/>
             <w:noProof/>
           </w:rPr>
-          <w:t>Abbildung 1 - Vollständige Netzwerktopologie</w:t>
+          <w:t>Abbildung 1:Vollständige Topologie</w:t>
         </w:r>
         <w:r>
           <w:rPr>
@@ -2126,7 +2340,7 @@
             <w:noProof/>
             <w:webHidden/>
           </w:rPr>
-          <w:instrText xml:space="preserve"> PAGEREF _Toc430696115 \h </w:instrText>
+          <w:instrText xml:space="preserve"> PAGEREF _Toc158986385 \h </w:instrText>
         </w:r>
         <w:r>
           <w:rPr>
@@ -2146,7 +2360,7 @@
             <w:noProof/>
             <w:webHidden/>
           </w:rPr>
-          <w:t>3</w:t>
+          <w:t>4</w:t>
         </w:r>
         <w:r>
           <w:rPr>
@@ -2158,6 +2372,361 @@
       </w:hyperlink>
     </w:p>
     <w:p>
+      <w:pPr>
+        <w:pStyle w:val="Abbildungsverzeichnis"/>
+        <w:tabs>
+          <w:tab w:val="right" w:leader="dot" w:pos="9062"/>
+        </w:tabs>
+        <w:rPr>
+          <w:rFonts w:asciiTheme="minorHAnsi" w:eastAsiaTheme="minorEastAsia" w:hAnsiTheme="minorHAnsi" w:cstheme="minorBidi"/>
+          <w:noProof/>
+          <w:kern w:val="2"/>
+          <w14:ligatures w14:val="standardContextual"/>
+        </w:rPr>
+      </w:pPr>
+      <w:hyperlink w:anchor="_Toc158986386" w:history="1">
+        <w:r>
+          <w:rPr>
+            <w:rStyle w:val="Hyperlink"/>
+            <w:noProof/>
+          </w:rPr>
+          <w:t>Abbildung 2:Cloud Rack</w:t>
+        </w:r>
+        <w:r>
+          <w:rPr>
+            <w:noProof/>
+            <w:webHidden/>
+          </w:rPr>
+          <w:tab/>
+        </w:r>
+        <w:r>
+          <w:rPr>
+            <w:noProof/>
+            <w:webHidden/>
+          </w:rPr>
+          <w:fldChar w:fldCharType="begin"/>
+        </w:r>
+        <w:r>
+          <w:rPr>
+            <w:noProof/>
+            <w:webHidden/>
+          </w:rPr>
+          <w:instrText xml:space="preserve"> PAGEREF _Toc158986386 \h </w:instrText>
+        </w:r>
+        <w:r>
+          <w:rPr>
+            <w:noProof/>
+            <w:webHidden/>
+          </w:rPr>
+        </w:r>
+        <w:r>
+          <w:rPr>
+            <w:noProof/>
+            <w:webHidden/>
+          </w:rPr>
+          <w:fldChar w:fldCharType="separate"/>
+        </w:r>
+        <w:r>
+          <w:rPr>
+            <w:noProof/>
+            <w:webHidden/>
+          </w:rPr>
+          <w:t>5</w:t>
+        </w:r>
+        <w:r>
+          <w:rPr>
+            <w:noProof/>
+            <w:webHidden/>
+          </w:rPr>
+          <w:fldChar w:fldCharType="end"/>
+        </w:r>
+      </w:hyperlink>
+    </w:p>
+    <w:p>
+      <w:pPr>
+        <w:pStyle w:val="Abbildungsverzeichnis"/>
+        <w:tabs>
+          <w:tab w:val="right" w:leader="dot" w:pos="9062"/>
+        </w:tabs>
+        <w:rPr>
+          <w:rFonts w:asciiTheme="minorHAnsi" w:eastAsiaTheme="minorEastAsia" w:hAnsiTheme="minorHAnsi" w:cstheme="minorBidi"/>
+          <w:noProof/>
+          <w:kern w:val="2"/>
+          <w14:ligatures w14:val="standardContextual"/>
+        </w:rPr>
+      </w:pPr>
+      <w:hyperlink w:anchor="_Toc158986387" w:history="1">
+        <w:r>
+          <w:rPr>
+            <w:rStyle w:val="Hyperlink"/>
+            <w:noProof/>
+          </w:rPr>
+          <w:t>Abbildung 3:Conf Terminal</w:t>
+        </w:r>
+        <w:r>
+          <w:rPr>
+            <w:noProof/>
+            <w:webHidden/>
+          </w:rPr>
+          <w:tab/>
+        </w:r>
+        <w:r>
+          <w:rPr>
+            <w:noProof/>
+            <w:webHidden/>
+          </w:rPr>
+          <w:fldChar w:fldCharType="begin"/>
+        </w:r>
+        <w:r>
+          <w:rPr>
+            <w:noProof/>
+            <w:webHidden/>
+          </w:rPr>
+          <w:instrText xml:space="preserve"> PAGEREF _Toc158986387 \h </w:instrText>
+        </w:r>
+        <w:r>
+          <w:rPr>
+            <w:noProof/>
+            <w:webHidden/>
+          </w:rPr>
+        </w:r>
+        <w:r>
+          <w:rPr>
+            <w:noProof/>
+            <w:webHidden/>
+          </w:rPr>
+          <w:fldChar w:fldCharType="separate"/>
+        </w:r>
+        <w:r>
+          <w:rPr>
+            <w:noProof/>
+            <w:webHidden/>
+          </w:rPr>
+          <w:t>5</w:t>
+        </w:r>
+        <w:r>
+          <w:rPr>
+            <w:noProof/>
+            <w:webHidden/>
+          </w:rPr>
+          <w:fldChar w:fldCharType="end"/>
+        </w:r>
+      </w:hyperlink>
+    </w:p>
+    <w:p>
+      <w:pPr>
+        <w:pStyle w:val="Abbildungsverzeichnis"/>
+        <w:tabs>
+          <w:tab w:val="right" w:leader="dot" w:pos="9062"/>
+        </w:tabs>
+        <w:rPr>
+          <w:rFonts w:asciiTheme="minorHAnsi" w:eastAsiaTheme="minorEastAsia" w:hAnsiTheme="minorHAnsi" w:cstheme="minorBidi"/>
+          <w:noProof/>
+          <w:kern w:val="2"/>
+          <w14:ligatures w14:val="standardContextual"/>
+        </w:rPr>
+      </w:pPr>
+      <w:hyperlink w:anchor="_Toc158986388" w:history="1">
+        <w:r>
+          <w:rPr>
+            <w:rStyle w:val="Hyperlink"/>
+            <w:noProof/>
+          </w:rPr>
+          <w:t>Abbildung 4: Seocunddary network rack</w:t>
+        </w:r>
+        <w:r>
+          <w:rPr>
+            <w:noProof/>
+            <w:webHidden/>
+          </w:rPr>
+          <w:tab/>
+        </w:r>
+        <w:r>
+          <w:rPr>
+            <w:noProof/>
+            <w:webHidden/>
+          </w:rPr>
+          <w:fldChar w:fldCharType="begin"/>
+        </w:r>
+        <w:r>
+          <w:rPr>
+            <w:noProof/>
+            <w:webHidden/>
+          </w:rPr>
+          <w:instrText xml:space="preserve"> PAGEREF _Toc158986388 \h </w:instrText>
+        </w:r>
+        <w:r>
+          <w:rPr>
+            <w:noProof/>
+            <w:webHidden/>
+          </w:rPr>
+        </w:r>
+        <w:r>
+          <w:rPr>
+            <w:noProof/>
+            <w:webHidden/>
+          </w:rPr>
+          <w:fldChar w:fldCharType="separate"/>
+        </w:r>
+        <w:r>
+          <w:rPr>
+            <w:noProof/>
+            <w:webHidden/>
+          </w:rPr>
+          <w:t>6</w:t>
+        </w:r>
+        <w:r>
+          <w:rPr>
+            <w:noProof/>
+            <w:webHidden/>
+          </w:rPr>
+          <w:fldChar w:fldCharType="end"/>
+        </w:r>
+      </w:hyperlink>
+    </w:p>
+    <w:p>
+      <w:pPr>
+        <w:pStyle w:val="Abbildungsverzeichnis"/>
+        <w:tabs>
+          <w:tab w:val="right" w:leader="dot" w:pos="9062"/>
+        </w:tabs>
+        <w:rPr>
+          <w:rFonts w:asciiTheme="minorHAnsi" w:eastAsiaTheme="minorEastAsia" w:hAnsiTheme="minorHAnsi" w:cstheme="minorBidi"/>
+          <w:noProof/>
+          <w:kern w:val="2"/>
+          <w14:ligatures w14:val="standardContextual"/>
+        </w:rPr>
+      </w:pPr>
+      <w:hyperlink w:anchor="_Toc158986389" w:history="1">
+        <w:r>
+          <w:rPr>
+            <w:rStyle w:val="Hyperlink"/>
+            <w:noProof/>
+          </w:rPr>
+          <w:t>Abbildung 5:om3 multimode fiber</w:t>
+        </w:r>
+        <w:r>
+          <w:rPr>
+            <w:noProof/>
+            <w:webHidden/>
+          </w:rPr>
+          <w:tab/>
+        </w:r>
+        <w:r>
+          <w:rPr>
+            <w:noProof/>
+            <w:webHidden/>
+          </w:rPr>
+          <w:fldChar w:fldCharType="begin"/>
+        </w:r>
+        <w:r>
+          <w:rPr>
+            <w:noProof/>
+            <w:webHidden/>
+          </w:rPr>
+          <w:instrText xml:space="preserve"> PAGEREF _Toc158986389 \h </w:instrText>
+        </w:r>
+        <w:r>
+          <w:rPr>
+            <w:noProof/>
+            <w:webHidden/>
+          </w:rPr>
+        </w:r>
+        <w:r>
+          <w:rPr>
+            <w:noProof/>
+            <w:webHidden/>
+          </w:rPr>
+          <w:fldChar w:fldCharType="separate"/>
+        </w:r>
+        <w:r>
+          <w:rPr>
+            <w:noProof/>
+            <w:webHidden/>
+          </w:rPr>
+          <w:t>6</w:t>
+        </w:r>
+        <w:r>
+          <w:rPr>
+            <w:noProof/>
+            <w:webHidden/>
+          </w:rPr>
+          <w:fldChar w:fldCharType="end"/>
+        </w:r>
+      </w:hyperlink>
+    </w:p>
+    <w:p>
+      <w:pPr>
+        <w:pStyle w:val="Abbildungsverzeichnis"/>
+        <w:tabs>
+          <w:tab w:val="right" w:leader="dot" w:pos="9062"/>
+        </w:tabs>
+        <w:rPr>
+          <w:rFonts w:asciiTheme="minorHAnsi" w:eastAsiaTheme="minorEastAsia" w:hAnsiTheme="minorHAnsi" w:cstheme="minorBidi"/>
+          <w:noProof/>
+          <w:kern w:val="2"/>
+          <w14:ligatures w14:val="standardContextual"/>
+        </w:rPr>
+      </w:pPr>
+      <w:hyperlink w:anchor="_Toc158986390" w:history="1">
+        <w:r>
+          <w:rPr>
+            <w:rStyle w:val="Hyperlink"/>
+            <w:noProof/>
+          </w:rPr>
+          <w:t>Abbildung 6: typ ohne rack D:</w:t>
+        </w:r>
+        <w:r>
+          <w:rPr>
+            <w:noProof/>
+            <w:webHidden/>
+          </w:rPr>
+          <w:tab/>
+        </w:r>
+        <w:r>
+          <w:rPr>
+            <w:noProof/>
+            <w:webHidden/>
+          </w:rPr>
+          <w:fldChar w:fldCharType="begin"/>
+        </w:r>
+        <w:r>
+          <w:rPr>
+            <w:noProof/>
+            <w:webHidden/>
+          </w:rPr>
+          <w:instrText xml:space="preserve"> PAGEREF _Toc158986390 \h </w:instrText>
+        </w:r>
+        <w:r>
+          <w:rPr>
+            <w:noProof/>
+            <w:webHidden/>
+          </w:rPr>
+        </w:r>
+        <w:r>
+          <w:rPr>
+            <w:noProof/>
+            <w:webHidden/>
+          </w:rPr>
+          <w:fldChar w:fldCharType="separate"/>
+        </w:r>
+        <w:r>
+          <w:rPr>
+            <w:noProof/>
+            <w:webHidden/>
+          </w:rPr>
+          <w:t>6</w:t>
+        </w:r>
+        <w:r>
+          <w:rPr>
+            <w:noProof/>
+            <w:webHidden/>
+          </w:rPr>
+          <w:fldChar w:fldCharType="end"/>
+        </w:r>
+      </w:hyperlink>
+    </w:p>
+    <w:p>
       <w:r>
         <w:fldChar w:fldCharType="end"/>
       </w:r>
@@ -2175,12 +2744,12 @@
       <w:pPr>
         <w:pStyle w:val="berschrift1"/>
       </w:pPr>
-      <w:bookmarkStart w:id="5" w:name="_Toc147493748"/>
+      <w:bookmarkStart w:id="17" w:name="_Toc158986408"/>
       <w:r>
         <w:lastRenderedPageBreak/>
         <w:t>Anhang</w:t>
       </w:r>
-      <w:bookmarkEnd w:id="5"/>
+      <w:bookmarkEnd w:id="17"/>
     </w:p>
     <w:p>
       <w:pPr>
@@ -2663,7 +3232,7 @@
               <v:stroke joinstyle="miter"/>
               <v:path gradientshapeok="t" o:connecttype="rect"/>
             </v:shapetype>
-            <v:shape id="Text Box 1" o:spid="_x0000_s1027" type="#_x0000_t202" style="position:absolute;margin-left:70.5pt;margin-top:28.5pt;width:177pt;height:57.85pt;z-index:251657216;visibility:visible;mso-wrap-style:square;mso-width-percent:0;mso-height-percent:0;mso-wrap-distance-left:0;mso-wrap-distance-top:0;mso-wrap-distance-right:0;mso-wrap-distance-bottom:0;mso-position-horizontal:absolute;mso-position-horizontal-relative:page;mso-position-vertical:absolute;mso-position-vertical-relative:page;mso-width-percent:0;mso-height-percent:0;mso-width-relative:page;mso-height-relative:page;v-text-anchor:top" o:gfxdata="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" stroked="f">
+            <v:shape id="Text Box 1" o:spid="_x0000_s1026" type="#_x0000_t202" style="position:absolute;margin-left:70.5pt;margin-top:28.5pt;width:177pt;height:57.85pt;z-index:251657216;visibility:visible;mso-wrap-style:square;mso-width-percent:0;mso-height-percent:0;mso-wrap-distance-left:0;mso-wrap-distance-top:0;mso-wrap-distance-right:0;mso-wrap-distance-bottom:0;mso-position-horizontal:absolute;mso-position-horizontal-relative:page;mso-position-vertical:absolute;mso-position-vertical-relative:page;mso-width-percent:0;mso-height-percent:0;mso-width-relative:page;mso-height-relative:page;v-text-anchor:top" o:gfxdata="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" stroked="f">
               <v:textbox inset="0,0,0,0">
                 <w:txbxContent>
                   <w:p>

</xml_diff>